<commit_message>
Règles de gestion: v1.0.1
</commit_message>
<xml_diff>
--- a/docs/Analyse.docx
+++ b/docs/Analyse.docx
@@ -1160,75 +1160,1228 @@
         <w:rPr>
           <w:lang w:val="fr-CM"/>
         </w:rPr>
-        <w:t>Je compte utiliser Next.js pour le front et le backend, GraphQL</w:t>
-      </w:r>
+        <w:t>Je compte utiliser Next.js pour le front et le backend, GraphQL, un ORM de optimisé pour Next.js</w:t>
+      </w:r>
+    </w:p>
+    <w:p>
+      <w:pPr>
+        <w:rPr>
+          <w:lang w:val="fr-CM"/>
+        </w:rPr>
+      </w:pPr>
+    </w:p>
+    <w:p>
+      <w:pPr>
+        <w:pStyle w:val="Paragraphedeliste"/>
+        <w:numPr>
+          <w:ilvl w:val="0"/>
+          <w:numId w:val="2"/>
+        </w:numPr>
+        <w:rPr>
+          <w:lang w:val="fr-CM"/>
+        </w:rPr>
+      </w:pPr>
+      <w:r>
+        <w:rPr>
+          <w:lang w:val="fr-CM"/>
+        </w:rPr>
+        <w:t>Plan de Lancement :</w:t>
+      </w:r>
+      <w:r>
+        <w:rPr>
+          <w:lang w:val="fr-CM"/>
+        </w:rPr>
+        <w:t xml:space="preserve"> </w:t>
+      </w:r>
+      <w:r>
+        <w:rPr>
+          <w:lang w:val="fr-CM"/>
+        </w:rPr>
+        <w:t>Avez-vous élaboré un plan de lancement? Comment allez-vous attirer les premiers visiteurs?</w:t>
+      </w:r>
+    </w:p>
+    <w:p>
+      <w:pPr>
+        <w:pStyle w:val="Paragraphedeliste"/>
+        <w:rPr>
+          <w:lang w:val="fr-CM"/>
+        </w:rPr>
+      </w:pPr>
+    </w:p>
+    <w:p>
+      <w:pPr>
+        <w:pStyle w:val="Paragraphedeliste"/>
+        <w:rPr>
+          <w:lang w:val="fr-CM"/>
+        </w:rPr>
+      </w:pPr>
+      <w:r>
+        <w:rPr>
+          <w:lang w:val="fr-CM"/>
+        </w:rPr>
+        <w:t>Je vais partager le lien à mon entourage et pour les 6 premiers mois, je compte souscrire à un une campagne pour mon site.</w:t>
+      </w:r>
+    </w:p>
+    <w:p>
+      <w:pPr>
+        <w:rPr>
+          <w:lang w:val="fr-CM"/>
+        </w:rPr>
+      </w:pPr>
+    </w:p>
+    <w:p>
+      <w:pPr>
+        <w:rPr>
+          <w:b/>
+          <w:sz w:val="40"/>
+          <w:szCs w:val="40"/>
+          <w:lang w:val="fr-CM"/>
+        </w:rPr>
+      </w:pPr>
+      <w:r>
+        <w:rPr>
+          <w:b/>
+          <w:sz w:val="40"/>
+          <w:szCs w:val="40"/>
+          <w:lang w:val="fr-CM"/>
+        </w:rPr>
+        <w:t>Fonctionnalités :</w:t>
+      </w:r>
+    </w:p>
+    <w:p>
+      <w:pPr>
+        <w:rPr>
+          <w:lang w:val="fr-CM"/>
+        </w:rPr>
+      </w:pPr>
+      <w:r>
+        <w:rPr>
+          <w:lang w:val="fr-CM"/>
+        </w:rPr>
+        <w:t>Bien sûr, en me basant sur les réponses que vous avez fournies, voici les fonctionnalités que vous pourriez envisager pour votre site web d'actualités sur les crypto-monnaies :</w:t>
+      </w:r>
+    </w:p>
+    <w:p>
+      <w:pPr>
+        <w:rPr>
+          <w:lang w:val="fr-CM"/>
+        </w:rPr>
+      </w:pPr>
+    </w:p>
+    <w:p>
+      <w:pPr>
+        <w:pStyle w:val="Paragraphedeliste"/>
+        <w:numPr>
+          <w:ilvl w:val="0"/>
+          <w:numId w:val="5"/>
+        </w:numPr>
+        <w:rPr>
+          <w:lang w:val="fr-CM"/>
+        </w:rPr>
+      </w:pPr>
+      <w:r>
+        <w:rPr>
+          <w:lang w:val="fr-CM"/>
+        </w:rPr>
+        <w:t>Section Actualités :</w:t>
+      </w:r>
+      <w:r>
+        <w:rPr>
+          <w:lang w:val="fr-CM"/>
+        </w:rPr>
+        <w:t xml:space="preserve"> </w:t>
+      </w:r>
+      <w:r>
+        <w:rPr>
+          <w:lang w:val="fr-CM"/>
+        </w:rPr>
+        <w:t>Affiche les dernières actualités et développements dans le monde des crypto-monnaies, récupérées à partir de sources populaires.</w:t>
+      </w:r>
+    </w:p>
+    <w:p>
+      <w:pPr>
+        <w:rPr>
+          <w:lang w:val="fr-CM"/>
+        </w:rPr>
+      </w:pPr>
+    </w:p>
+    <w:p>
+      <w:pPr>
+        <w:pStyle w:val="Paragraphedeliste"/>
+        <w:numPr>
+          <w:ilvl w:val="0"/>
+          <w:numId w:val="5"/>
+        </w:numPr>
+        <w:rPr>
+          <w:lang w:val="fr-CM"/>
+        </w:rPr>
+      </w:pPr>
+      <w:r>
+        <w:rPr>
+          <w:lang w:val="fr-CM"/>
+        </w:rPr>
+        <w:t>Guides pour Débutants :</w:t>
+      </w:r>
+      <w:r>
+        <w:rPr>
+          <w:lang w:val="fr-CM"/>
+        </w:rPr>
+        <w:t xml:space="preserve"> </w:t>
+      </w:r>
+      <w:r>
+        <w:rPr>
+          <w:lang w:val="fr-CM"/>
+        </w:rPr>
+        <w:t>Une section dédiée avec des guides éducatifs pour aider les débutants à comprendre les concepts de base des crypto-monnaies.</w:t>
+      </w:r>
+    </w:p>
+    <w:p>
+      <w:pPr>
+        <w:rPr>
+          <w:lang w:val="fr-CM"/>
+        </w:rPr>
+      </w:pPr>
+    </w:p>
+    <w:p>
+      <w:pPr>
+        <w:pStyle w:val="Paragraphedeliste"/>
+        <w:numPr>
+          <w:ilvl w:val="0"/>
+          <w:numId w:val="5"/>
+        </w:numPr>
+        <w:rPr>
+          <w:lang w:val="fr-CM"/>
+        </w:rPr>
+      </w:pPr>
+      <w:r>
+        <w:rPr>
+          <w:lang w:val="fr-CM"/>
+        </w:rPr>
+        <w:lastRenderedPageBreak/>
+        <w:t>Forum Communautaire :</w:t>
+      </w:r>
+      <w:r>
+        <w:rPr>
+          <w:lang w:val="fr-CM"/>
+        </w:rPr>
+        <w:t xml:space="preserve"> </w:t>
+      </w:r>
+      <w:r>
+        <w:rPr>
+          <w:lang w:val="fr-CM"/>
+        </w:rPr>
+        <w:t>Un espace où les utilisateurs peuvent discuter, poser des questions et partager leurs expériences. Chaque article peut avoir une section de commentaires.</w:t>
+      </w:r>
+    </w:p>
+    <w:p>
+      <w:pPr>
+        <w:pStyle w:val="Paragraphedeliste"/>
+        <w:rPr>
+          <w:lang w:val="fr-CM"/>
+        </w:rPr>
+      </w:pPr>
+    </w:p>
+    <w:p>
+      <w:pPr>
+        <w:pStyle w:val="Paragraphedeliste"/>
+        <w:numPr>
+          <w:ilvl w:val="0"/>
+          <w:numId w:val="5"/>
+        </w:numPr>
+        <w:rPr>
+          <w:lang w:val="fr-CM"/>
+        </w:rPr>
+      </w:pPr>
+      <w:r>
+        <w:rPr>
+          <w:lang w:val="fr-CM"/>
+        </w:rPr>
+        <w:t>Système de Récupération Automatique d'Actualités</w:t>
+      </w:r>
+      <w:r>
+        <w:rPr>
+          <w:lang w:val="fr-CM"/>
+        </w:rPr>
+        <w:t xml:space="preserve">, </w:t>
+      </w:r>
+      <w:r>
+        <w:rPr>
+          <w:lang w:val="fr-CM"/>
+        </w:rPr>
+        <w:t>Vérification et Actualisation Régulières</w:t>
+      </w:r>
+      <w:r>
+        <w:rPr>
+          <w:lang w:val="fr-CM"/>
+        </w:rPr>
+        <w:t xml:space="preserve"> :</w:t>
+      </w:r>
+      <w:r>
+        <w:rPr>
+          <w:lang w:val="fr-CM"/>
+        </w:rPr>
+        <w:t xml:space="preserve"> </w:t>
+      </w:r>
+      <w:r>
+        <w:rPr>
+          <w:lang w:val="fr-CM"/>
+        </w:rPr>
+        <w:t>Un système automatisé qui récupère les dernières actualités des sites concurrents, sélectionne les plus pertinents, rédige des résumés et les publie régulièrement.</w:t>
+      </w:r>
+      <w:r>
+        <w:rPr>
+          <w:lang w:val="fr-CM"/>
+        </w:rPr>
+        <w:t xml:space="preserve"> </w:t>
+      </w:r>
+      <w:r>
+        <w:rPr>
+          <w:lang w:val="fr-CM"/>
+        </w:rPr>
+        <w:t>Un processus de vérification régulier pour s'assurer que le contenu récupéré est à jour et conforme aux normes éthiques.</w:t>
+      </w:r>
+    </w:p>
+    <w:p>
+      <w:pPr>
+        <w:rPr>
+          <w:lang w:val="fr-CM"/>
+        </w:rPr>
+      </w:pPr>
+    </w:p>
+    <w:p>
+      <w:pPr>
+        <w:pStyle w:val="Paragraphedeliste"/>
+        <w:numPr>
+          <w:ilvl w:val="0"/>
+          <w:numId w:val="5"/>
+        </w:numPr>
+        <w:rPr>
+          <w:lang w:val="fr-CM"/>
+        </w:rPr>
+      </w:pPr>
+      <w:r>
+        <w:rPr>
+          <w:lang w:val="fr-CM"/>
+        </w:rPr>
+        <w:t>Veille Juridique :</w:t>
+      </w:r>
+      <w:r>
+        <w:rPr>
+          <w:lang w:val="fr-CM"/>
+        </w:rPr>
+        <w:t xml:space="preserve"> </w:t>
+      </w:r>
+      <w:r>
+        <w:rPr>
+          <w:lang w:val="fr-CM"/>
+        </w:rPr>
+        <w:t>Une section ou une newsletter dédiée pour informer les utilisateurs des évolutions réglementaires dans le domaine des crypto-monnaies.</w:t>
+      </w:r>
+    </w:p>
+    <w:p>
+      <w:pPr>
+        <w:rPr>
+          <w:lang w:val="fr-CM"/>
+        </w:rPr>
+      </w:pPr>
+    </w:p>
+    <w:p>
+      <w:pPr>
+        <w:pStyle w:val="Paragraphedeliste"/>
+        <w:numPr>
+          <w:ilvl w:val="0"/>
+          <w:numId w:val="5"/>
+        </w:numPr>
+        <w:rPr>
+          <w:lang w:val="fr-CM"/>
+        </w:rPr>
+      </w:pPr>
+      <w:r>
+        <w:rPr>
+          <w:lang w:val="fr-CM"/>
+        </w:rPr>
+        <w:t>Sécurité Renforcée :</w:t>
+      </w:r>
+      <w:r>
+        <w:rPr>
+          <w:lang w:val="fr-CM"/>
+        </w:rPr>
+        <w:t xml:space="preserve"> </w:t>
+      </w:r>
+      <w:r>
+        <w:rPr>
+          <w:lang w:val="fr-CM"/>
+        </w:rPr>
+        <w:t>Politique de mots de passe robuste, SSL pour le chiffrement des données, authentification à deux facteurs, gestion intelligente des autorisations utilisateur.</w:t>
+      </w:r>
+    </w:p>
+    <w:p>
+      <w:pPr>
+        <w:rPr>
+          <w:lang w:val="fr-CM"/>
+        </w:rPr>
+      </w:pPr>
+    </w:p>
+    <w:p>
+      <w:pPr>
+        <w:pStyle w:val="Paragraphedeliste"/>
+        <w:numPr>
+          <w:ilvl w:val="0"/>
+          <w:numId w:val="5"/>
+        </w:numPr>
+        <w:rPr>
+          <w:lang w:val="fr-CM"/>
+        </w:rPr>
+      </w:pPr>
+      <w:r>
+        <w:rPr>
+          <w:lang w:val="fr-CM"/>
+        </w:rPr>
+        <w:t>Analytique :</w:t>
+      </w:r>
+      <w:r>
+        <w:rPr>
+          <w:lang w:val="fr-CM"/>
+        </w:rPr>
+        <w:t xml:space="preserve"> </w:t>
+      </w:r>
+      <w:r>
+        <w:rPr>
+          <w:lang w:val="fr-CM"/>
+        </w:rPr>
+        <w:t xml:space="preserve">Intégration d'outils d'analyse, comme Google </w:t>
+      </w:r>
+      <w:proofErr w:type="spellStart"/>
+      <w:r>
+        <w:rPr>
+          <w:lang w:val="fr-CM"/>
+        </w:rPr>
+        <w:t>Analytics</w:t>
+      </w:r>
+      <w:proofErr w:type="spellEnd"/>
+      <w:r>
+        <w:rPr>
+          <w:lang w:val="fr-CM"/>
+        </w:rPr>
+        <w:t>, pour suivre les performances du site et comprendre le comportement des utilisateurs.</w:t>
+      </w:r>
+      <w:r>
+        <w:rPr>
+          <w:lang w:val="fr-CM"/>
+        </w:rPr>
+        <w:t xml:space="preserve"> </w:t>
+      </w:r>
+      <w:r>
+        <w:rPr>
+          <w:b/>
+          <w:lang w:val="fr-CM"/>
+        </w:rPr>
+        <w:t>(à revoir)</w:t>
+      </w:r>
+    </w:p>
+    <w:p>
+      <w:pPr>
+        <w:rPr>
+          <w:lang w:val="fr-CM"/>
+        </w:rPr>
+      </w:pPr>
+    </w:p>
+    <w:p>
+      <w:pPr>
+        <w:pStyle w:val="Paragraphedeliste"/>
+        <w:numPr>
+          <w:ilvl w:val="0"/>
+          <w:numId w:val="5"/>
+        </w:numPr>
+        <w:rPr>
+          <w:lang w:val="fr-CM"/>
+        </w:rPr>
+      </w:pPr>
+      <w:r>
+        <w:rPr>
+          <w:lang w:val="fr-CM"/>
+        </w:rPr>
+        <w:t>Diversité de Contenu :</w:t>
+      </w:r>
+      <w:r>
+        <w:rPr>
+          <w:lang w:val="fr-CM"/>
+        </w:rPr>
+        <w:t xml:space="preserve"> </w:t>
+      </w:r>
+      <w:r>
+        <w:rPr>
+          <w:lang w:val="fr-CM"/>
+        </w:rPr>
+        <w:t>Exploration de différents formats de contenu tels que des vidéos, des podcasts, ou des infographies pour diversifier l'expérience utilisateur.</w:t>
+      </w:r>
+      <w:r>
+        <w:rPr>
+          <w:lang w:val="fr-CM"/>
+        </w:rPr>
+        <w:t xml:space="preserve"> </w:t>
+      </w:r>
+      <w:r>
+        <w:rPr>
+          <w:b/>
+          <w:lang w:val="fr-CM"/>
+        </w:rPr>
+        <w:t>(à revoir)</w:t>
+      </w:r>
+    </w:p>
+    <w:p>
+      <w:pPr>
+        <w:rPr>
+          <w:lang w:val="fr-CM"/>
+        </w:rPr>
+      </w:pPr>
+    </w:p>
+    <w:p>
+      <w:pPr>
+        <w:pStyle w:val="Paragraphedeliste"/>
+        <w:numPr>
+          <w:ilvl w:val="0"/>
+          <w:numId w:val="5"/>
+        </w:numPr>
+        <w:rPr>
+          <w:lang w:val="fr-CM"/>
+        </w:rPr>
+      </w:pPr>
+      <w:r>
+        <w:rPr>
+          <w:lang w:val="fr-CM"/>
+        </w:rPr>
+        <w:t>Partenariats Éventuels :</w:t>
+      </w:r>
+      <w:r>
+        <w:rPr>
+          <w:lang w:val="fr-CM"/>
+        </w:rPr>
+        <w:t xml:space="preserve"> </w:t>
+      </w:r>
+      <w:r>
+        <w:rPr>
+          <w:lang w:val="fr-CM"/>
+        </w:rPr>
+        <w:t>Ouverture à des partenariats éventuels avec des experts ou des entreprises du secteur pour des analyses approfondies et des contenus exclusifs.</w:t>
+      </w:r>
+      <w:r>
+        <w:rPr>
+          <w:lang w:val="fr-CM"/>
+        </w:rPr>
+        <w:t xml:space="preserve"> </w:t>
+      </w:r>
+      <w:r>
+        <w:rPr>
+          <w:b/>
+          <w:lang w:val="fr-CM"/>
+        </w:rPr>
+        <w:t>(n’est pas une fonctionnalité reste à revoir comment additif)</w:t>
+      </w:r>
+    </w:p>
+    <w:p>
+      <w:pPr>
+        <w:rPr>
+          <w:lang w:val="fr-CM"/>
+        </w:rPr>
+      </w:pPr>
+    </w:p>
+    <w:p>
+      <w:pPr>
+        <w:rPr>
+          <w:sz w:val="40"/>
+          <w:szCs w:val="40"/>
+          <w:lang w:val="fr-CM"/>
+        </w:rPr>
+      </w:pPr>
+      <w:r>
+        <w:rPr>
+          <w:b/>
+          <w:sz w:val="40"/>
+          <w:szCs w:val="40"/>
+          <w:lang w:val="fr-CM"/>
+        </w:rPr>
+        <w:t>Les règles de gestion</w:t>
+      </w:r>
+      <w:r>
+        <w:rPr>
+          <w:b/>
+          <w:sz w:val="40"/>
+          <w:szCs w:val="40"/>
+          <w:lang w:val="fr-CM"/>
+        </w:rPr>
+        <w:t> :</w:t>
+      </w:r>
+    </w:p>
+    <w:p>
+      <w:pPr>
+        <w:rPr>
+          <w:lang w:val="fr-CM"/>
+        </w:rPr>
+      </w:pPr>
+    </w:p>
+    <w:p>
+      <w:pPr>
+        <w:pStyle w:val="Paragraphedeliste"/>
+        <w:numPr>
+          <w:ilvl w:val="0"/>
+          <w:numId w:val="6"/>
+        </w:numPr>
+        <w:rPr>
+          <w:lang w:val="fr-CM"/>
+        </w:rPr>
+      </w:pPr>
+      <w:r>
+        <w:rPr>
+          <w:lang w:val="fr-CM"/>
+        </w:rPr>
+        <w:t>Section Actualités</w:t>
+      </w:r>
+      <w:r>
+        <w:rPr>
+          <w:lang w:val="fr-CM"/>
+        </w:rPr>
+        <w:t> :</w:t>
+      </w:r>
+    </w:p>
+    <w:p>
+      <w:pPr>
+        <w:pStyle w:val="Paragraphedeliste"/>
+        <w:numPr>
+          <w:ilvl w:val="0"/>
+          <w:numId w:val="14"/>
+        </w:numPr>
+        <w:rPr>
+          <w:lang w:val="fr-CM"/>
+        </w:rPr>
+      </w:pPr>
+      <w:r>
+        <w:rPr>
+          <w:lang w:val="fr-CM"/>
+        </w:rPr>
+        <w:t>Affichage des Actualités :</w:t>
+      </w:r>
+    </w:p>
+    <w:p>
+      <w:pPr>
+        <w:pStyle w:val="Paragraphedeliste"/>
+        <w:numPr>
+          <w:ilvl w:val="0"/>
+          <w:numId w:val="8"/>
+        </w:numPr>
+        <w:rPr>
+          <w:lang w:val="fr-CM"/>
+        </w:rPr>
+      </w:pPr>
+      <w:r>
+        <w:rPr>
+          <w:lang w:val="fr-CM"/>
+        </w:rPr>
+        <w:t>Les actualités doivent être affichées de manière claire et organisée sur la page d'accueil du site</w:t>
+      </w:r>
+    </w:p>
+    <w:p>
+      <w:pPr>
+        <w:pStyle w:val="Paragraphedeliste"/>
+        <w:numPr>
+          <w:ilvl w:val="0"/>
+          <w:numId w:val="8"/>
+        </w:numPr>
+        <w:rPr>
+          <w:lang w:val="fr-CM"/>
+        </w:rPr>
+      </w:pPr>
+      <w:r>
+        <w:rPr>
+          <w:lang w:val="fr-CM"/>
+        </w:rPr>
+        <w:t>Chaque actualité doit inclure le titre</w:t>
+      </w:r>
+      <w:r>
+        <w:rPr>
+          <w:lang w:val="fr-CM"/>
+        </w:rPr>
+        <w:t>, une bannière</w:t>
+      </w:r>
+      <w:r>
+        <w:rPr>
+          <w:lang w:val="fr-CM"/>
+        </w:rPr>
+        <w:t>, la source, la date de publication et un bref résumé</w:t>
+      </w:r>
+      <w:r>
+        <w:rPr>
+          <w:lang w:val="fr-CM"/>
+        </w:rPr>
+        <w:t>, un ou plusieurs tags</w:t>
+      </w:r>
+      <w:r>
+        <w:rPr>
+          <w:lang w:val="fr-CM"/>
+        </w:rPr>
+        <w:t>, des commentaires, des likes les réponses aux commentaires</w:t>
+      </w:r>
+      <w:r>
+        <w:rPr>
+          <w:lang w:val="fr-CM"/>
+        </w:rPr>
+        <w:t>.</w:t>
+      </w:r>
+    </w:p>
+    <w:p>
+      <w:pPr>
+        <w:pStyle w:val="Paragraphedeliste"/>
+        <w:numPr>
+          <w:ilvl w:val="0"/>
+          <w:numId w:val="8"/>
+        </w:numPr>
+        <w:rPr>
+          <w:lang w:val="fr-CM"/>
+        </w:rPr>
+      </w:pPr>
+      <w:r>
+        <w:rPr>
+          <w:lang w:val="fr-CM"/>
+        </w:rPr>
+        <w:t>Les actualités doivent être triées par ordre chronologique, avec les plus récentes en haut.</w:t>
+      </w:r>
+    </w:p>
+    <w:p>
+      <w:pPr>
+        <w:pStyle w:val="Paragraphedeliste"/>
+        <w:numPr>
+          <w:ilvl w:val="0"/>
+          <w:numId w:val="14"/>
+        </w:numPr>
+        <w:rPr>
+          <w:lang w:val="fr-CM"/>
+        </w:rPr>
+      </w:pPr>
+      <w:r>
+        <w:rPr>
+          <w:lang w:val="fr-CM"/>
+        </w:rPr>
+        <w:t>Sources Populaires :</w:t>
+      </w:r>
+    </w:p>
+    <w:p>
+      <w:pPr>
+        <w:pStyle w:val="Paragraphedeliste"/>
+        <w:numPr>
+          <w:ilvl w:val="0"/>
+          <w:numId w:val="9"/>
+        </w:numPr>
+        <w:rPr>
+          <w:lang w:val="fr-CM"/>
+        </w:rPr>
+      </w:pPr>
+      <w:r>
+        <w:rPr>
+          <w:lang w:val="fr-CM"/>
+        </w:rPr>
+        <w:t>Seules les sources d'actualités réputées et populaires dans le domaine des crypto-monnaies doivent être utilisées.</w:t>
+      </w:r>
+    </w:p>
+    <w:p>
+      <w:pPr>
+        <w:pStyle w:val="Paragraphedeliste"/>
+        <w:numPr>
+          <w:ilvl w:val="0"/>
+          <w:numId w:val="9"/>
+        </w:numPr>
+        <w:rPr>
+          <w:lang w:val="fr-CM"/>
+        </w:rPr>
+      </w:pPr>
+      <w:r>
+        <w:rPr>
+          <w:lang w:val="fr-CM"/>
+        </w:rPr>
+        <w:lastRenderedPageBreak/>
+        <w:t>Les sources doivent être mises à jour régulièrement pour garantir la fraîcheur de l'information.</w:t>
+      </w:r>
+    </w:p>
+    <w:p>
+      <w:pPr>
+        <w:pStyle w:val="Paragraphedeliste"/>
+        <w:rPr>
+          <w:lang w:val="fr-CM"/>
+        </w:rPr>
+      </w:pPr>
+    </w:p>
+    <w:p>
+      <w:pPr>
+        <w:pStyle w:val="Paragraphedeliste"/>
+        <w:numPr>
+          <w:ilvl w:val="0"/>
+          <w:numId w:val="14"/>
+        </w:numPr>
+        <w:rPr>
+          <w:lang w:val="fr-CM"/>
+        </w:rPr>
+      </w:pPr>
+      <w:r>
+        <w:rPr>
+          <w:lang w:val="fr-CM"/>
+        </w:rPr>
+        <w:t>Actualisation Automatique :</w:t>
+      </w:r>
+    </w:p>
+    <w:p>
+      <w:pPr>
+        <w:pStyle w:val="Paragraphedeliste"/>
+        <w:numPr>
+          <w:ilvl w:val="0"/>
+          <w:numId w:val="10"/>
+        </w:numPr>
+        <w:rPr>
+          <w:lang w:val="fr-CM"/>
+        </w:rPr>
+      </w:pPr>
+      <w:r>
+        <w:rPr>
+          <w:lang w:val="fr-CM"/>
+        </w:rPr>
+        <w:t>Le système doit automatiquement récupérer les dernières actualités à intervalles réguliers, par exemple toutes les heures</w:t>
+      </w:r>
+      <w:r>
+        <w:rPr>
+          <w:lang w:val="fr-CM"/>
+        </w:rPr>
+        <w:t xml:space="preserve"> ou toutes les 4 heures</w:t>
+      </w:r>
+      <w:r>
+        <w:rPr>
+          <w:lang w:val="fr-CM"/>
+        </w:rPr>
+        <w:t>.</w:t>
+      </w:r>
+    </w:p>
+    <w:p>
+      <w:pPr>
+        <w:pStyle w:val="Paragraphedeliste"/>
+        <w:numPr>
+          <w:ilvl w:val="0"/>
+          <w:numId w:val="10"/>
+        </w:numPr>
+        <w:rPr>
+          <w:lang w:val="fr-CM"/>
+        </w:rPr>
+      </w:pPr>
+      <w:r>
+        <w:rPr>
+          <w:lang w:val="fr-CM"/>
+        </w:rPr>
+        <w:t>Assurez-vous qu'il existe des mécanismes de gestion des erreurs pour les cas où la récupération échoue.</w:t>
+      </w:r>
+    </w:p>
+    <w:p>
+      <w:pPr>
+        <w:pStyle w:val="Paragraphedeliste"/>
+        <w:rPr>
+          <w:lang w:val="fr-CM"/>
+        </w:rPr>
+      </w:pPr>
+    </w:p>
+    <w:p>
+      <w:pPr>
+        <w:pStyle w:val="Paragraphedeliste"/>
+        <w:numPr>
+          <w:ilvl w:val="0"/>
+          <w:numId w:val="14"/>
+        </w:numPr>
+        <w:rPr>
+          <w:lang w:val="fr-CM"/>
+        </w:rPr>
+      </w:pPr>
+      <w:r>
+        <w:rPr>
+          <w:lang w:val="fr-CM"/>
+        </w:rPr>
+        <w:t>Vérification de la Fiabilité :</w:t>
+      </w:r>
+      <w:r>
+        <w:rPr>
+          <w:lang w:val="fr-CM"/>
+        </w:rPr>
+        <w:t xml:space="preserve"> </w:t>
+      </w:r>
+    </w:p>
+    <w:p>
+      <w:pPr>
+        <w:pStyle w:val="Paragraphedeliste"/>
+        <w:numPr>
+          <w:ilvl w:val="0"/>
+          <w:numId w:val="10"/>
+        </w:numPr>
+        <w:rPr>
+          <w:lang w:val="fr-CM"/>
+        </w:rPr>
+      </w:pPr>
+      <w:r>
+        <w:rPr>
+          <w:lang w:val="fr-CM"/>
+        </w:rPr>
+        <w:t>Avant d'afficher une actualité, il doit y avoir un processus de vérification de la fiabilité de la source pour éviter la diffusion de fausses informations.</w:t>
+      </w:r>
+    </w:p>
+    <w:p>
+      <w:pPr>
+        <w:pStyle w:val="Paragraphedeliste"/>
+        <w:numPr>
+          <w:ilvl w:val="0"/>
+          <w:numId w:val="10"/>
+        </w:numPr>
+        <w:rPr>
+          <w:lang w:val="fr-CM"/>
+        </w:rPr>
+      </w:pPr>
+      <w:r>
+        <w:rPr>
+          <w:lang w:val="fr-CM"/>
+        </w:rPr>
+        <w:t>Les informations d'une source non fiable ou controversée doivent être signalées ou rejetées.</w:t>
+      </w:r>
+    </w:p>
+    <w:p>
+      <w:pPr>
+        <w:pStyle w:val="Paragraphedeliste"/>
+        <w:rPr>
+          <w:lang w:val="fr-CM"/>
+        </w:rPr>
+      </w:pPr>
+    </w:p>
+    <w:p>
+      <w:pPr>
+        <w:pStyle w:val="Paragraphedeliste"/>
+        <w:numPr>
+          <w:ilvl w:val="0"/>
+          <w:numId w:val="14"/>
+        </w:numPr>
+        <w:rPr>
+          <w:lang w:val="fr-CM"/>
+        </w:rPr>
+      </w:pPr>
+      <w:r>
+        <w:rPr>
+          <w:lang w:val="fr-CM"/>
+        </w:rPr>
+        <w:t>Interface Utilisateur Intuitive :</w:t>
+      </w:r>
+    </w:p>
+    <w:p>
+      <w:pPr>
+        <w:pStyle w:val="Paragraphedeliste"/>
+        <w:numPr>
+          <w:ilvl w:val="0"/>
+          <w:numId w:val="12"/>
+        </w:numPr>
+        <w:rPr>
+          <w:lang w:val="fr-CM"/>
+        </w:rPr>
+      </w:pPr>
+      <w:r>
+        <w:rPr>
+          <w:lang w:val="fr-CM"/>
+        </w:rPr>
+        <w:t>L'interface utilisateur de la section actualités doit être intuitive et conviviale, permettant aux utilisateurs de naviguer facilement entre les actualités.</w:t>
+      </w:r>
+    </w:p>
+    <w:p>
+      <w:pPr>
+        <w:pStyle w:val="Paragraphedeliste"/>
+        <w:rPr>
+          <w:lang w:val="fr-CM"/>
+        </w:rPr>
+      </w:pPr>
+    </w:p>
+    <w:p>
+      <w:pPr>
+        <w:pStyle w:val="Paragraphedeliste"/>
+        <w:numPr>
+          <w:ilvl w:val="0"/>
+          <w:numId w:val="14"/>
+        </w:numPr>
+        <w:rPr>
+          <w:lang w:val="fr-CM"/>
+        </w:rPr>
+      </w:pPr>
+      <w:r>
+        <w:rPr>
+          <w:lang w:val="fr-CM"/>
+        </w:rPr>
+        <w:t>Filtrage et Recherche :</w:t>
+      </w:r>
+    </w:p>
+    <w:p>
+      <w:pPr>
+        <w:pStyle w:val="Paragraphedeliste"/>
+        <w:numPr>
+          <w:ilvl w:val="0"/>
+          <w:numId w:val="12"/>
+        </w:numPr>
+        <w:rPr>
+          <w:lang w:val="fr-CM"/>
+        </w:rPr>
+      </w:pPr>
+      <w:r>
+        <w:rPr>
+          <w:lang w:val="fr-CM"/>
+        </w:rPr>
+        <w:t>Les utilisateurs doivent avoir la possibilité de filtrer les actualités par catégorie (par exemple, marchés, technologie, régulation).</w:t>
+      </w:r>
+    </w:p>
+    <w:p>
+      <w:pPr>
+        <w:pStyle w:val="Paragraphedeliste"/>
+        <w:numPr>
+          <w:ilvl w:val="0"/>
+          <w:numId w:val="12"/>
+        </w:numPr>
+        <w:rPr>
+          <w:lang w:val="fr-CM"/>
+        </w:rPr>
+      </w:pPr>
+      <w:r>
+        <w:rPr>
+          <w:lang w:val="fr-CM"/>
+        </w:rPr>
+        <w:t>Une fonction de recherche doit être disponible pour permettre aux utilisateurs de trouver des actualités spécifiques.</w:t>
+      </w:r>
+    </w:p>
+    <w:p>
+      <w:pPr>
+        <w:pStyle w:val="Paragraphedeliste"/>
+        <w:rPr>
+          <w:lang w:val="fr-CM"/>
+        </w:rPr>
+      </w:pPr>
+    </w:p>
+    <w:p>
+      <w:pPr>
+        <w:pStyle w:val="Paragraphedeliste"/>
+        <w:numPr>
+          <w:ilvl w:val="0"/>
+          <w:numId w:val="14"/>
+        </w:numPr>
+        <w:rPr>
+          <w:lang w:val="fr-CM"/>
+        </w:rPr>
+      </w:pPr>
+      <w:r>
+        <w:rPr>
+          <w:lang w:val="fr-CM"/>
+        </w:rPr>
+        <w:t>Résumés Pertinents :</w:t>
+      </w:r>
+    </w:p>
+    <w:p>
+      <w:pPr>
+        <w:pStyle w:val="Paragraphedeliste"/>
+        <w:numPr>
+          <w:ilvl w:val="0"/>
+          <w:numId w:val="12"/>
+        </w:numPr>
+        <w:rPr>
+          <w:lang w:val="fr-CM"/>
+        </w:rPr>
+      </w:pPr>
+      <w:r>
+        <w:rPr>
+          <w:lang w:val="fr-CM"/>
+        </w:rPr>
+        <w:t>Les résumés des actualités doivent être succincts mais informatifs, donnant aux utilisateurs une idée claire du contenu sans avoir à lire l'article complet.</w:t>
+      </w:r>
+    </w:p>
+    <w:p>
+      <w:pPr>
+        <w:pStyle w:val="Paragraphedeliste"/>
+        <w:rPr>
+          <w:lang w:val="fr-CM"/>
+        </w:rPr>
+      </w:pPr>
+    </w:p>
+    <w:p>
+      <w:pPr>
+        <w:pStyle w:val="Paragraphedeliste"/>
+        <w:numPr>
+          <w:ilvl w:val="0"/>
+          <w:numId w:val="14"/>
+        </w:numPr>
+        <w:rPr>
+          <w:lang w:val="fr-CM"/>
+        </w:rPr>
+      </w:pPr>
+      <w:r>
+        <w:rPr>
+          <w:lang w:val="fr-CM"/>
+        </w:rPr>
+        <w:t>Accessibilité :</w:t>
+      </w:r>
+    </w:p>
+    <w:p>
+      <w:pPr>
+        <w:pStyle w:val="Paragraphedeliste"/>
+        <w:numPr>
+          <w:ilvl w:val="0"/>
+          <w:numId w:val="12"/>
+        </w:numPr>
+        <w:rPr>
+          <w:lang w:val="fr-CM"/>
+        </w:rPr>
+      </w:pPr>
+      <w:r>
+        <w:rPr>
+          <w:lang w:val="fr-CM"/>
+        </w:rPr>
+        <w:t>L'ensemble de la section actualités doit être accessible à tous les utilisateurs, y compris ceux ayant des besoins spécifiques en termes d'accessibilité.</w:t>
+      </w:r>
+    </w:p>
+    <w:p>
+      <w:pPr>
+        <w:pStyle w:val="Paragraphedeliste"/>
+        <w:rPr>
+          <w:lang w:val="fr-CM"/>
+        </w:rPr>
+      </w:pPr>
+    </w:p>
+    <w:p>
+      <w:pPr>
+        <w:pStyle w:val="Paragraphedeliste"/>
+        <w:numPr>
+          <w:ilvl w:val="0"/>
+          <w:numId w:val="14"/>
+        </w:numPr>
+        <w:rPr>
+          <w:lang w:val="fr-CM"/>
+        </w:rPr>
+      </w:pPr>
+      <w:r>
+        <w:rPr>
+          <w:lang w:val="fr-CM"/>
+        </w:rPr>
+        <w:t>Optimisation Mobile :</w:t>
+      </w:r>
+    </w:p>
+    <w:p>
+      <w:pPr>
+        <w:pStyle w:val="Paragraphedeliste"/>
+        <w:numPr>
+          <w:ilvl w:val="0"/>
+          <w:numId w:val="12"/>
+        </w:numPr>
+        <w:rPr>
+          <w:lang w:val="fr-CM"/>
+        </w:rPr>
+      </w:pPr>
+      <w:r>
+        <w:rPr>
+          <w:lang w:val="fr-CM"/>
+        </w:rPr>
+        <w:t>La section actualités doit être optimisée pour une expérience utilisateur cohérente sur les appareils mobiles, garantissant la lisibilité et la facilité de navigation.</w:t>
+      </w:r>
+    </w:p>
+    <w:p>
+      <w:pPr>
+        <w:pStyle w:val="Paragraphedeliste"/>
+        <w:rPr>
+          <w:lang w:val="fr-CM"/>
+        </w:rPr>
+      </w:pPr>
+    </w:p>
+    <w:p>
+      <w:pPr>
+        <w:pStyle w:val="Paragraphedeliste"/>
+        <w:numPr>
+          <w:ilvl w:val="0"/>
+          <w:numId w:val="14"/>
+        </w:numPr>
+        <w:rPr>
+          <w:lang w:val="fr-CM"/>
+        </w:rPr>
+      </w:pPr>
+      <w:r>
+        <w:rPr>
+          <w:lang w:val="fr-CM"/>
+        </w:rPr>
+        <w:t>Actualités en Temps Réel :</w:t>
+      </w:r>
+    </w:p>
+    <w:p>
+      <w:pPr>
+        <w:pStyle w:val="Paragraphedeliste"/>
+        <w:numPr>
+          <w:ilvl w:val="0"/>
+          <w:numId w:val="12"/>
+        </w:numPr>
+        <w:rPr>
+          <w:lang w:val="fr-CM"/>
+        </w:rPr>
+      </w:pPr>
+      <w:r>
+        <w:rPr>
+          <w:lang w:val="fr-CM"/>
+        </w:rPr>
+        <w:t>Les actualités doivent être mises à jour en temps réel dès qu'une nouvelle information est disponible.</w:t>
+      </w:r>
+    </w:p>
+    <w:p>
+      <w:pPr>
+        <w:pStyle w:val="Paragraphedeliste"/>
+        <w:rPr>
+          <w:lang w:val="fr-CM"/>
+        </w:rPr>
+      </w:pPr>
+    </w:p>
+    <w:p>
+      <w:pPr>
+        <w:pStyle w:val="Paragraphedeliste"/>
+        <w:numPr>
+          <w:ilvl w:val="0"/>
+          <w:numId w:val="14"/>
+        </w:numPr>
+        <w:rPr>
+          <w:lang w:val="fr-CM"/>
+        </w:rPr>
+      </w:pPr>
+      <w:r>
+        <w:rPr>
+          <w:lang w:val="fr-CM"/>
+        </w:rPr>
+        <w:t>Politique de Publication :</w:t>
+      </w:r>
+    </w:p>
+    <w:p>
+      <w:pPr>
+        <w:pStyle w:val="Paragraphedeliste"/>
+        <w:numPr>
+          <w:ilvl w:val="0"/>
+          <w:numId w:val="12"/>
+        </w:numPr>
+        <w:rPr>
+          <w:lang w:val="fr-CM"/>
+        </w:rPr>
+      </w:pPr>
+      <w:r>
+        <w:rPr>
+          <w:lang w:val="fr-CM"/>
+        </w:rPr>
+        <w:t>Assurez-vous d'avoir une politique claire de ce qui constitue une actualité digne d'être affichée sur le site pour maintenir la qualité du contenu.</w:t>
+      </w:r>
+    </w:p>
+    <w:p>
+      <w:pPr>
+        <w:pStyle w:val="Paragraphedeliste"/>
+        <w:numPr>
+          <w:ilvl w:val="0"/>
+          <w:numId w:val="6"/>
+        </w:numPr>
+        <w:rPr>
+          <w:lang w:val="fr-CM"/>
+        </w:rPr>
+      </w:pPr>
       <w:bookmarkStart w:id="0" w:name="_GoBack"/>
       <w:bookmarkEnd w:id="0"/>
-      <w:r>
-        <w:rPr>
-          <w:lang w:val="fr-CM"/>
-        </w:rPr>
-        <w:t>, un ORM de optimisé pour Next.js</w:t>
-      </w:r>
-    </w:p>
-    <w:p>
-      <w:pPr>
-        <w:rPr>
-          <w:lang w:val="fr-CM"/>
-        </w:rPr>
-      </w:pPr>
-    </w:p>
-    <w:p>
-      <w:pPr>
-        <w:pStyle w:val="Paragraphedeliste"/>
-        <w:numPr>
-          <w:ilvl w:val="0"/>
-          <w:numId w:val="2"/>
-        </w:numPr>
-        <w:rPr>
-          <w:lang w:val="fr-CM"/>
-        </w:rPr>
-      </w:pPr>
-      <w:r>
-        <w:rPr>
-          <w:lang w:val="fr-CM"/>
-        </w:rPr>
-        <w:t>Plan de Lancement :</w:t>
-      </w:r>
-      <w:r>
-        <w:rPr>
-          <w:lang w:val="fr-CM"/>
-        </w:rPr>
-        <w:t xml:space="preserve"> </w:t>
-      </w:r>
-      <w:r>
-        <w:rPr>
-          <w:lang w:val="fr-CM"/>
-        </w:rPr>
-        <w:t>Avez-vous élaboré un plan de lancement? Comment allez-vous attirer les premiers visiteurs?</w:t>
-      </w:r>
-    </w:p>
-    <w:p>
-      <w:pPr>
-        <w:pStyle w:val="Paragraphedeliste"/>
-        <w:rPr>
-          <w:lang w:val="fr-CM"/>
-        </w:rPr>
-      </w:pPr>
-    </w:p>
-    <w:p>
-      <w:pPr>
-        <w:pStyle w:val="Paragraphedeliste"/>
-        <w:rPr>
-          <w:lang w:val="fr-CM"/>
-        </w:rPr>
-      </w:pPr>
-      <w:r>
-        <w:rPr>
-          <w:lang w:val="fr-CM"/>
-        </w:rPr>
-        <w:t>Je vais partager le lien à mon entourage et pour les 6 premiers mois, je compte souscrire à un une campagne pour mon site.</w:t>
-      </w:r>
     </w:p>
     <w:p>
       <w:pPr>
@@ -1250,6 +2403,407 @@
 <file path=word/numbering.xml><?xml version="1.0" encoding="utf-8"?>
 <w:numbering xmlns:wpc="http://schemas.microsoft.com/office/word/2010/wordprocessingCanvas" xmlns:mc="http://schemas.openxmlformats.org/markup-compatibility/2006" xmlns:o="urn:schemas-microsoft-com:office:office" xmlns:r="http://schemas.openxmlformats.org/officeDocument/2006/relationships" xmlns:m="http://schemas.openxmlformats.org/officeDocument/2006/math" xmlns:v="urn:schemas-microsoft-com:vml" xmlns:wp14="http://schemas.microsoft.com/office/word/2010/wordprocessingDrawing" xmlns:wp="http://schemas.openxmlformats.org/drawingml/2006/wordprocessingDrawing" xmlns:w10="urn:schemas-microsoft-com:office:word" xmlns:w="http://schemas.openxmlformats.org/wordprocessingml/2006/main" xmlns:w14="http://schemas.microsoft.com/office/word/2010/wordml" xmlns:w15="http://schemas.microsoft.com/office/word/2012/wordml" xmlns:wpg="http://schemas.microsoft.com/office/word/2010/wordprocessingGroup" xmlns:wpi="http://schemas.microsoft.com/office/word/2010/wordprocessingInk" xmlns:wne="http://schemas.microsoft.com/office/word/2006/wordml" xmlns:wps="http://schemas.microsoft.com/office/word/2010/wordprocessingShape" mc:Ignorable="w14 w15 wp14">
   <w:abstractNum w:abstractNumId="0">
+    <w:nsid w:val="03A216BD"/>
+    <w:multiLevelType w:val="hybridMultilevel"/>
+    <w:tmpl w:val="78106B34"/>
+    <w:lvl w:ilvl="0" w:tplc="A5DA2E38">
+      <w:start w:val="1"/>
+      <w:numFmt w:val="bullet"/>
+      <w:lvlText w:val="-"/>
+      <w:lvlJc w:val="left"/>
+      <w:pPr>
+        <w:ind w:left="1590" w:hanging="360"/>
+      </w:pPr>
+      <w:rPr>
+        <w:rFonts w:ascii="Calibri" w:eastAsiaTheme="minorHAnsi" w:hAnsi="Calibri" w:cs="Calibri" w:hint="default"/>
+      </w:rPr>
+    </w:lvl>
+    <w:lvl w:ilvl="1" w:tplc="040C0003" w:tentative="1">
+      <w:start w:val="1"/>
+      <w:numFmt w:val="bullet"/>
+      <w:lvlText w:val="o"/>
+      <w:lvlJc w:val="left"/>
+      <w:pPr>
+        <w:ind w:left="2310" w:hanging="360"/>
+      </w:pPr>
+      <w:rPr>
+        <w:rFonts w:ascii="Courier New" w:hAnsi="Courier New" w:cs="Courier New" w:hint="default"/>
+      </w:rPr>
+    </w:lvl>
+    <w:lvl w:ilvl="2" w:tplc="040C0005" w:tentative="1">
+      <w:start w:val="1"/>
+      <w:numFmt w:val="bullet"/>
+      <w:lvlText w:val=""/>
+      <w:lvlJc w:val="left"/>
+      <w:pPr>
+        <w:ind w:left="3030" w:hanging="360"/>
+      </w:pPr>
+      <w:rPr>
+        <w:rFonts w:ascii="Wingdings" w:hAnsi="Wingdings" w:hint="default"/>
+      </w:rPr>
+    </w:lvl>
+    <w:lvl w:ilvl="3" w:tplc="040C0001" w:tentative="1">
+      <w:start w:val="1"/>
+      <w:numFmt w:val="bullet"/>
+      <w:lvlText w:val=""/>
+      <w:lvlJc w:val="left"/>
+      <w:pPr>
+        <w:ind w:left="3750" w:hanging="360"/>
+      </w:pPr>
+      <w:rPr>
+        <w:rFonts w:ascii="Symbol" w:hAnsi="Symbol" w:hint="default"/>
+      </w:rPr>
+    </w:lvl>
+    <w:lvl w:ilvl="4" w:tplc="040C0003" w:tentative="1">
+      <w:start w:val="1"/>
+      <w:numFmt w:val="bullet"/>
+      <w:lvlText w:val="o"/>
+      <w:lvlJc w:val="left"/>
+      <w:pPr>
+        <w:ind w:left="4470" w:hanging="360"/>
+      </w:pPr>
+      <w:rPr>
+        <w:rFonts w:ascii="Courier New" w:hAnsi="Courier New" w:cs="Courier New" w:hint="default"/>
+      </w:rPr>
+    </w:lvl>
+    <w:lvl w:ilvl="5" w:tplc="040C0005" w:tentative="1">
+      <w:start w:val="1"/>
+      <w:numFmt w:val="bullet"/>
+      <w:lvlText w:val=""/>
+      <w:lvlJc w:val="left"/>
+      <w:pPr>
+        <w:ind w:left="5190" w:hanging="360"/>
+      </w:pPr>
+      <w:rPr>
+        <w:rFonts w:ascii="Wingdings" w:hAnsi="Wingdings" w:hint="default"/>
+      </w:rPr>
+    </w:lvl>
+    <w:lvl w:ilvl="6" w:tplc="040C0001" w:tentative="1">
+      <w:start w:val="1"/>
+      <w:numFmt w:val="bullet"/>
+      <w:lvlText w:val=""/>
+      <w:lvlJc w:val="left"/>
+      <w:pPr>
+        <w:ind w:left="5910" w:hanging="360"/>
+      </w:pPr>
+      <w:rPr>
+        <w:rFonts w:ascii="Symbol" w:hAnsi="Symbol" w:hint="default"/>
+      </w:rPr>
+    </w:lvl>
+    <w:lvl w:ilvl="7" w:tplc="040C0003" w:tentative="1">
+      <w:start w:val="1"/>
+      <w:numFmt w:val="bullet"/>
+      <w:lvlText w:val="o"/>
+      <w:lvlJc w:val="left"/>
+      <w:pPr>
+        <w:ind w:left="6630" w:hanging="360"/>
+      </w:pPr>
+      <w:rPr>
+        <w:rFonts w:ascii="Courier New" w:hAnsi="Courier New" w:cs="Courier New" w:hint="default"/>
+      </w:rPr>
+    </w:lvl>
+    <w:lvl w:ilvl="8" w:tplc="040C0005" w:tentative="1">
+      <w:start w:val="1"/>
+      <w:numFmt w:val="bullet"/>
+      <w:lvlText w:val=""/>
+      <w:lvlJc w:val="left"/>
+      <w:pPr>
+        <w:ind w:left="7350" w:hanging="360"/>
+      </w:pPr>
+      <w:rPr>
+        <w:rFonts w:ascii="Wingdings" w:hAnsi="Wingdings" w:hint="default"/>
+      </w:rPr>
+    </w:lvl>
+  </w:abstractNum>
+  <w:abstractNum w:abstractNumId="1">
+    <w:nsid w:val="03F90755"/>
+    <w:multiLevelType w:val="hybridMultilevel"/>
+    <w:tmpl w:val="2BC0B87E"/>
+    <w:lvl w:ilvl="0" w:tplc="AC888E94">
+      <w:start w:val="1"/>
+      <w:numFmt w:val="decimal"/>
+      <w:lvlText w:val="%1."/>
+      <w:lvlJc w:val="left"/>
+      <w:pPr>
+        <w:ind w:left="1080" w:hanging="360"/>
+      </w:pPr>
+      <w:rPr>
+        <w:rFonts w:hint="default"/>
+      </w:rPr>
+    </w:lvl>
+    <w:lvl w:ilvl="1" w:tplc="040C0019" w:tentative="1">
+      <w:start w:val="1"/>
+      <w:numFmt w:val="lowerLetter"/>
+      <w:lvlText w:val="%2."/>
+      <w:lvlJc w:val="left"/>
+      <w:pPr>
+        <w:ind w:left="1800" w:hanging="360"/>
+      </w:pPr>
+    </w:lvl>
+    <w:lvl w:ilvl="2" w:tplc="040C001B" w:tentative="1">
+      <w:start w:val="1"/>
+      <w:numFmt w:val="lowerRoman"/>
+      <w:lvlText w:val="%3."/>
+      <w:lvlJc w:val="right"/>
+      <w:pPr>
+        <w:ind w:left="2520" w:hanging="180"/>
+      </w:pPr>
+    </w:lvl>
+    <w:lvl w:ilvl="3" w:tplc="040C000F" w:tentative="1">
+      <w:start w:val="1"/>
+      <w:numFmt w:val="decimal"/>
+      <w:lvlText w:val="%4."/>
+      <w:lvlJc w:val="left"/>
+      <w:pPr>
+        <w:ind w:left="3240" w:hanging="360"/>
+      </w:pPr>
+    </w:lvl>
+    <w:lvl w:ilvl="4" w:tplc="040C0019" w:tentative="1">
+      <w:start w:val="1"/>
+      <w:numFmt w:val="lowerLetter"/>
+      <w:lvlText w:val="%5."/>
+      <w:lvlJc w:val="left"/>
+      <w:pPr>
+        <w:ind w:left="3960" w:hanging="360"/>
+      </w:pPr>
+    </w:lvl>
+    <w:lvl w:ilvl="5" w:tplc="040C001B" w:tentative="1">
+      <w:start w:val="1"/>
+      <w:numFmt w:val="lowerRoman"/>
+      <w:lvlText w:val="%6."/>
+      <w:lvlJc w:val="right"/>
+      <w:pPr>
+        <w:ind w:left="4680" w:hanging="180"/>
+      </w:pPr>
+    </w:lvl>
+    <w:lvl w:ilvl="6" w:tplc="040C000F" w:tentative="1">
+      <w:start w:val="1"/>
+      <w:numFmt w:val="decimal"/>
+      <w:lvlText w:val="%7."/>
+      <w:lvlJc w:val="left"/>
+      <w:pPr>
+        <w:ind w:left="5400" w:hanging="360"/>
+      </w:pPr>
+    </w:lvl>
+    <w:lvl w:ilvl="7" w:tplc="040C0019" w:tentative="1">
+      <w:start w:val="1"/>
+      <w:numFmt w:val="lowerLetter"/>
+      <w:lvlText w:val="%8."/>
+      <w:lvlJc w:val="left"/>
+      <w:pPr>
+        <w:ind w:left="6120" w:hanging="360"/>
+      </w:pPr>
+    </w:lvl>
+    <w:lvl w:ilvl="8" w:tplc="040C001B" w:tentative="1">
+      <w:start w:val="1"/>
+      <w:numFmt w:val="lowerRoman"/>
+      <w:lvlText w:val="%9."/>
+      <w:lvlJc w:val="right"/>
+      <w:pPr>
+        <w:ind w:left="6840" w:hanging="180"/>
+      </w:pPr>
+    </w:lvl>
+  </w:abstractNum>
+  <w:abstractNum w:abstractNumId="2">
+    <w:nsid w:val="06F64360"/>
+    <w:multiLevelType w:val="hybridMultilevel"/>
+    <w:tmpl w:val="E9B2D458"/>
+    <w:lvl w:ilvl="0" w:tplc="A5DA2E38">
+      <w:start w:val="1"/>
+      <w:numFmt w:val="bullet"/>
+      <w:lvlText w:val="-"/>
+      <w:lvlJc w:val="left"/>
+      <w:pPr>
+        <w:ind w:left="1590" w:hanging="360"/>
+      </w:pPr>
+      <w:rPr>
+        <w:rFonts w:ascii="Calibri" w:eastAsiaTheme="minorHAnsi" w:hAnsi="Calibri" w:cs="Calibri" w:hint="default"/>
+      </w:rPr>
+    </w:lvl>
+    <w:lvl w:ilvl="1" w:tplc="040C0003" w:tentative="1">
+      <w:start w:val="1"/>
+      <w:numFmt w:val="bullet"/>
+      <w:lvlText w:val="o"/>
+      <w:lvlJc w:val="left"/>
+      <w:pPr>
+        <w:ind w:left="2310" w:hanging="360"/>
+      </w:pPr>
+      <w:rPr>
+        <w:rFonts w:ascii="Courier New" w:hAnsi="Courier New" w:cs="Courier New" w:hint="default"/>
+      </w:rPr>
+    </w:lvl>
+    <w:lvl w:ilvl="2" w:tplc="040C0005" w:tentative="1">
+      <w:start w:val="1"/>
+      <w:numFmt w:val="bullet"/>
+      <w:lvlText w:val=""/>
+      <w:lvlJc w:val="left"/>
+      <w:pPr>
+        <w:ind w:left="3030" w:hanging="360"/>
+      </w:pPr>
+      <w:rPr>
+        <w:rFonts w:ascii="Wingdings" w:hAnsi="Wingdings" w:hint="default"/>
+      </w:rPr>
+    </w:lvl>
+    <w:lvl w:ilvl="3" w:tplc="040C0001" w:tentative="1">
+      <w:start w:val="1"/>
+      <w:numFmt w:val="bullet"/>
+      <w:lvlText w:val=""/>
+      <w:lvlJc w:val="left"/>
+      <w:pPr>
+        <w:ind w:left="3750" w:hanging="360"/>
+      </w:pPr>
+      <w:rPr>
+        <w:rFonts w:ascii="Symbol" w:hAnsi="Symbol" w:hint="default"/>
+      </w:rPr>
+    </w:lvl>
+    <w:lvl w:ilvl="4" w:tplc="040C0003" w:tentative="1">
+      <w:start w:val="1"/>
+      <w:numFmt w:val="bullet"/>
+      <w:lvlText w:val="o"/>
+      <w:lvlJc w:val="left"/>
+      <w:pPr>
+        <w:ind w:left="4470" w:hanging="360"/>
+      </w:pPr>
+      <w:rPr>
+        <w:rFonts w:ascii="Courier New" w:hAnsi="Courier New" w:cs="Courier New" w:hint="default"/>
+      </w:rPr>
+    </w:lvl>
+    <w:lvl w:ilvl="5" w:tplc="040C0005" w:tentative="1">
+      <w:start w:val="1"/>
+      <w:numFmt w:val="bullet"/>
+      <w:lvlText w:val=""/>
+      <w:lvlJc w:val="left"/>
+      <w:pPr>
+        <w:ind w:left="5190" w:hanging="360"/>
+      </w:pPr>
+      <w:rPr>
+        <w:rFonts w:ascii="Wingdings" w:hAnsi="Wingdings" w:hint="default"/>
+      </w:rPr>
+    </w:lvl>
+    <w:lvl w:ilvl="6" w:tplc="040C0001" w:tentative="1">
+      <w:start w:val="1"/>
+      <w:numFmt w:val="bullet"/>
+      <w:lvlText w:val=""/>
+      <w:lvlJc w:val="left"/>
+      <w:pPr>
+        <w:ind w:left="5910" w:hanging="360"/>
+      </w:pPr>
+      <w:rPr>
+        <w:rFonts w:ascii="Symbol" w:hAnsi="Symbol" w:hint="default"/>
+      </w:rPr>
+    </w:lvl>
+    <w:lvl w:ilvl="7" w:tplc="040C0003" w:tentative="1">
+      <w:start w:val="1"/>
+      <w:numFmt w:val="bullet"/>
+      <w:lvlText w:val="o"/>
+      <w:lvlJc w:val="left"/>
+      <w:pPr>
+        <w:ind w:left="6630" w:hanging="360"/>
+      </w:pPr>
+      <w:rPr>
+        <w:rFonts w:ascii="Courier New" w:hAnsi="Courier New" w:cs="Courier New" w:hint="default"/>
+      </w:rPr>
+    </w:lvl>
+    <w:lvl w:ilvl="8" w:tplc="040C0005" w:tentative="1">
+      <w:start w:val="1"/>
+      <w:numFmt w:val="bullet"/>
+      <w:lvlText w:val=""/>
+      <w:lvlJc w:val="left"/>
+      <w:pPr>
+        <w:ind w:left="7350" w:hanging="360"/>
+      </w:pPr>
+      <w:rPr>
+        <w:rFonts w:ascii="Wingdings" w:hAnsi="Wingdings" w:hint="default"/>
+      </w:rPr>
+    </w:lvl>
+  </w:abstractNum>
+  <w:abstractNum w:abstractNumId="3">
+    <w:nsid w:val="09A83001"/>
+    <w:multiLevelType w:val="hybridMultilevel"/>
+    <w:tmpl w:val="EE8C03C0"/>
+    <w:lvl w:ilvl="0" w:tplc="040C000F">
+      <w:start w:val="1"/>
+      <w:numFmt w:val="decimal"/>
+      <w:lvlText w:val="%1."/>
+      <w:lvlJc w:val="left"/>
+      <w:pPr>
+        <w:ind w:left="720" w:hanging="360"/>
+      </w:pPr>
+    </w:lvl>
+    <w:lvl w:ilvl="1" w:tplc="040C0019" w:tentative="1">
+      <w:start w:val="1"/>
+      <w:numFmt w:val="lowerLetter"/>
+      <w:lvlText w:val="%2."/>
+      <w:lvlJc w:val="left"/>
+      <w:pPr>
+        <w:ind w:left="1440" w:hanging="360"/>
+      </w:pPr>
+    </w:lvl>
+    <w:lvl w:ilvl="2" w:tplc="040C001B" w:tentative="1">
+      <w:start w:val="1"/>
+      <w:numFmt w:val="lowerRoman"/>
+      <w:lvlText w:val="%3."/>
+      <w:lvlJc w:val="right"/>
+      <w:pPr>
+        <w:ind w:left="2160" w:hanging="180"/>
+      </w:pPr>
+    </w:lvl>
+    <w:lvl w:ilvl="3" w:tplc="040C000F" w:tentative="1">
+      <w:start w:val="1"/>
+      <w:numFmt w:val="decimal"/>
+      <w:lvlText w:val="%4."/>
+      <w:lvlJc w:val="left"/>
+      <w:pPr>
+        <w:ind w:left="2880" w:hanging="360"/>
+      </w:pPr>
+    </w:lvl>
+    <w:lvl w:ilvl="4" w:tplc="040C0019" w:tentative="1">
+      <w:start w:val="1"/>
+      <w:numFmt w:val="lowerLetter"/>
+      <w:lvlText w:val="%5."/>
+      <w:lvlJc w:val="left"/>
+      <w:pPr>
+        <w:ind w:left="3600" w:hanging="360"/>
+      </w:pPr>
+    </w:lvl>
+    <w:lvl w:ilvl="5" w:tplc="040C001B" w:tentative="1">
+      <w:start w:val="1"/>
+      <w:numFmt w:val="lowerRoman"/>
+      <w:lvlText w:val="%6."/>
+      <w:lvlJc w:val="right"/>
+      <w:pPr>
+        <w:ind w:left="4320" w:hanging="180"/>
+      </w:pPr>
+    </w:lvl>
+    <w:lvl w:ilvl="6" w:tplc="040C000F" w:tentative="1">
+      <w:start w:val="1"/>
+      <w:numFmt w:val="decimal"/>
+      <w:lvlText w:val="%7."/>
+      <w:lvlJc w:val="left"/>
+      <w:pPr>
+        <w:ind w:left="5040" w:hanging="360"/>
+      </w:pPr>
+    </w:lvl>
+    <w:lvl w:ilvl="7" w:tplc="040C0019" w:tentative="1">
+      <w:start w:val="1"/>
+      <w:numFmt w:val="lowerLetter"/>
+      <w:lvlText w:val="%8."/>
+      <w:lvlJc w:val="left"/>
+      <w:pPr>
+        <w:ind w:left="5760" w:hanging="360"/>
+      </w:pPr>
+    </w:lvl>
+    <w:lvl w:ilvl="8" w:tplc="040C001B" w:tentative="1">
+      <w:start w:val="1"/>
+      <w:numFmt w:val="lowerRoman"/>
+      <w:lvlText w:val="%9."/>
+      <w:lvlJc w:val="right"/>
+      <w:pPr>
+        <w:ind w:left="6480" w:hanging="180"/>
+      </w:pPr>
+    </w:lvl>
+  </w:abstractNum>
+  <w:abstractNum w:abstractNumId="4">
     <w:nsid w:val="10D20D47"/>
     <w:multiLevelType w:val="hybridMultilevel"/>
     <w:tmpl w:val="04B0386E"/>
@@ -1335,10 +2889,10 @@
       </w:pPr>
     </w:lvl>
   </w:abstractNum>
-  <w:abstractNum w:abstractNumId="1">
+  <w:abstractNum w:abstractNumId="5">
     <w:nsid w:val="17041CAE"/>
     <w:multiLevelType w:val="hybridMultilevel"/>
-    <w:tmpl w:val="9AE4A962"/>
+    <w:tmpl w:val="E7924D52"/>
     <w:lvl w:ilvl="0" w:tplc="040C000F">
       <w:start w:val="1"/>
       <w:numFmt w:val="decimal"/>
@@ -1427,7 +2981,411 @@
       </w:pPr>
     </w:lvl>
   </w:abstractNum>
-  <w:abstractNum w:abstractNumId="2">
+  <w:abstractNum w:abstractNumId="6">
+    <w:nsid w:val="28D813C8"/>
+    <w:multiLevelType w:val="hybridMultilevel"/>
+    <w:tmpl w:val="DD801256"/>
+    <w:lvl w:ilvl="0" w:tplc="A5DA2E38">
+      <w:start w:val="1"/>
+      <w:numFmt w:val="bullet"/>
+      <w:lvlText w:val="-"/>
+      <w:lvlJc w:val="left"/>
+      <w:pPr>
+        <w:ind w:left="1590" w:hanging="360"/>
+      </w:pPr>
+      <w:rPr>
+        <w:rFonts w:ascii="Calibri" w:eastAsiaTheme="minorHAnsi" w:hAnsi="Calibri" w:cs="Calibri" w:hint="default"/>
+      </w:rPr>
+    </w:lvl>
+    <w:lvl w:ilvl="1" w:tplc="040C0003" w:tentative="1">
+      <w:start w:val="1"/>
+      <w:numFmt w:val="bullet"/>
+      <w:lvlText w:val="o"/>
+      <w:lvlJc w:val="left"/>
+      <w:pPr>
+        <w:ind w:left="2310" w:hanging="360"/>
+      </w:pPr>
+      <w:rPr>
+        <w:rFonts w:ascii="Courier New" w:hAnsi="Courier New" w:cs="Courier New" w:hint="default"/>
+      </w:rPr>
+    </w:lvl>
+    <w:lvl w:ilvl="2" w:tplc="040C0005" w:tentative="1">
+      <w:start w:val="1"/>
+      <w:numFmt w:val="bullet"/>
+      <w:lvlText w:val=""/>
+      <w:lvlJc w:val="left"/>
+      <w:pPr>
+        <w:ind w:left="3030" w:hanging="360"/>
+      </w:pPr>
+      <w:rPr>
+        <w:rFonts w:ascii="Wingdings" w:hAnsi="Wingdings" w:hint="default"/>
+      </w:rPr>
+    </w:lvl>
+    <w:lvl w:ilvl="3" w:tplc="040C0001" w:tentative="1">
+      <w:start w:val="1"/>
+      <w:numFmt w:val="bullet"/>
+      <w:lvlText w:val=""/>
+      <w:lvlJc w:val="left"/>
+      <w:pPr>
+        <w:ind w:left="3750" w:hanging="360"/>
+      </w:pPr>
+      <w:rPr>
+        <w:rFonts w:ascii="Symbol" w:hAnsi="Symbol" w:hint="default"/>
+      </w:rPr>
+    </w:lvl>
+    <w:lvl w:ilvl="4" w:tplc="040C0003" w:tentative="1">
+      <w:start w:val="1"/>
+      <w:numFmt w:val="bullet"/>
+      <w:lvlText w:val="o"/>
+      <w:lvlJc w:val="left"/>
+      <w:pPr>
+        <w:ind w:left="4470" w:hanging="360"/>
+      </w:pPr>
+      <w:rPr>
+        <w:rFonts w:ascii="Courier New" w:hAnsi="Courier New" w:cs="Courier New" w:hint="default"/>
+      </w:rPr>
+    </w:lvl>
+    <w:lvl w:ilvl="5" w:tplc="040C0005" w:tentative="1">
+      <w:start w:val="1"/>
+      <w:numFmt w:val="bullet"/>
+      <w:lvlText w:val=""/>
+      <w:lvlJc w:val="left"/>
+      <w:pPr>
+        <w:ind w:left="5190" w:hanging="360"/>
+      </w:pPr>
+      <w:rPr>
+        <w:rFonts w:ascii="Wingdings" w:hAnsi="Wingdings" w:hint="default"/>
+      </w:rPr>
+    </w:lvl>
+    <w:lvl w:ilvl="6" w:tplc="040C0001" w:tentative="1">
+      <w:start w:val="1"/>
+      <w:numFmt w:val="bullet"/>
+      <w:lvlText w:val=""/>
+      <w:lvlJc w:val="left"/>
+      <w:pPr>
+        <w:ind w:left="5910" w:hanging="360"/>
+      </w:pPr>
+      <w:rPr>
+        <w:rFonts w:ascii="Symbol" w:hAnsi="Symbol" w:hint="default"/>
+      </w:rPr>
+    </w:lvl>
+    <w:lvl w:ilvl="7" w:tplc="040C0003" w:tentative="1">
+      <w:start w:val="1"/>
+      <w:numFmt w:val="bullet"/>
+      <w:lvlText w:val="o"/>
+      <w:lvlJc w:val="left"/>
+      <w:pPr>
+        <w:ind w:left="6630" w:hanging="360"/>
+      </w:pPr>
+      <w:rPr>
+        <w:rFonts w:ascii="Courier New" w:hAnsi="Courier New" w:cs="Courier New" w:hint="default"/>
+      </w:rPr>
+    </w:lvl>
+    <w:lvl w:ilvl="8" w:tplc="040C0005" w:tentative="1">
+      <w:start w:val="1"/>
+      <w:numFmt w:val="bullet"/>
+      <w:lvlText w:val=""/>
+      <w:lvlJc w:val="left"/>
+      <w:pPr>
+        <w:ind w:left="7350" w:hanging="360"/>
+      </w:pPr>
+      <w:rPr>
+        <w:rFonts w:ascii="Wingdings" w:hAnsi="Wingdings" w:hint="default"/>
+      </w:rPr>
+    </w:lvl>
+  </w:abstractNum>
+  <w:abstractNum w:abstractNumId="7">
+    <w:nsid w:val="57E40AA4"/>
+    <w:multiLevelType w:val="hybridMultilevel"/>
+    <w:tmpl w:val="5BB47D88"/>
+    <w:lvl w:ilvl="0" w:tplc="C0A63B10">
+      <w:start w:val="1"/>
+      <w:numFmt w:val="decimal"/>
+      <w:lvlText w:val="%1."/>
+      <w:lvlJc w:val="left"/>
+      <w:pPr>
+        <w:ind w:left="1068" w:hanging="360"/>
+      </w:pPr>
+      <w:rPr>
+        <w:rFonts w:hint="default"/>
+      </w:rPr>
+    </w:lvl>
+    <w:lvl w:ilvl="1" w:tplc="040C0019" w:tentative="1">
+      <w:start w:val="1"/>
+      <w:numFmt w:val="lowerLetter"/>
+      <w:lvlText w:val="%2."/>
+      <w:lvlJc w:val="left"/>
+      <w:pPr>
+        <w:ind w:left="1788" w:hanging="360"/>
+      </w:pPr>
+    </w:lvl>
+    <w:lvl w:ilvl="2" w:tplc="040C001B" w:tentative="1">
+      <w:start w:val="1"/>
+      <w:numFmt w:val="lowerRoman"/>
+      <w:lvlText w:val="%3."/>
+      <w:lvlJc w:val="right"/>
+      <w:pPr>
+        <w:ind w:left="2508" w:hanging="180"/>
+      </w:pPr>
+    </w:lvl>
+    <w:lvl w:ilvl="3" w:tplc="040C000F" w:tentative="1">
+      <w:start w:val="1"/>
+      <w:numFmt w:val="decimal"/>
+      <w:lvlText w:val="%4."/>
+      <w:lvlJc w:val="left"/>
+      <w:pPr>
+        <w:ind w:left="3228" w:hanging="360"/>
+      </w:pPr>
+    </w:lvl>
+    <w:lvl w:ilvl="4" w:tplc="040C0019" w:tentative="1">
+      <w:start w:val="1"/>
+      <w:numFmt w:val="lowerLetter"/>
+      <w:lvlText w:val="%5."/>
+      <w:lvlJc w:val="left"/>
+      <w:pPr>
+        <w:ind w:left="3948" w:hanging="360"/>
+      </w:pPr>
+    </w:lvl>
+    <w:lvl w:ilvl="5" w:tplc="040C001B" w:tentative="1">
+      <w:start w:val="1"/>
+      <w:numFmt w:val="lowerRoman"/>
+      <w:lvlText w:val="%6."/>
+      <w:lvlJc w:val="right"/>
+      <w:pPr>
+        <w:ind w:left="4668" w:hanging="180"/>
+      </w:pPr>
+    </w:lvl>
+    <w:lvl w:ilvl="6" w:tplc="040C000F" w:tentative="1">
+      <w:start w:val="1"/>
+      <w:numFmt w:val="decimal"/>
+      <w:lvlText w:val="%7."/>
+      <w:lvlJc w:val="left"/>
+      <w:pPr>
+        <w:ind w:left="5388" w:hanging="360"/>
+      </w:pPr>
+    </w:lvl>
+    <w:lvl w:ilvl="7" w:tplc="040C0019" w:tentative="1">
+      <w:start w:val="1"/>
+      <w:numFmt w:val="lowerLetter"/>
+      <w:lvlText w:val="%8."/>
+      <w:lvlJc w:val="left"/>
+      <w:pPr>
+        <w:ind w:left="6108" w:hanging="360"/>
+      </w:pPr>
+    </w:lvl>
+    <w:lvl w:ilvl="8" w:tplc="040C001B" w:tentative="1">
+      <w:start w:val="1"/>
+      <w:numFmt w:val="lowerRoman"/>
+      <w:lvlText w:val="%9."/>
+      <w:lvlJc w:val="right"/>
+      <w:pPr>
+        <w:ind w:left="6828" w:hanging="180"/>
+      </w:pPr>
+    </w:lvl>
+  </w:abstractNum>
+  <w:abstractNum w:abstractNumId="8">
+    <w:nsid w:val="5A4A0D52"/>
+    <w:multiLevelType w:val="hybridMultilevel"/>
+    <w:tmpl w:val="7F623278"/>
+    <w:lvl w:ilvl="0" w:tplc="A5DA2E38">
+      <w:start w:val="1"/>
+      <w:numFmt w:val="bullet"/>
+      <w:lvlText w:val="-"/>
+      <w:lvlJc w:val="left"/>
+      <w:pPr>
+        <w:ind w:left="1788" w:hanging="360"/>
+      </w:pPr>
+      <w:rPr>
+        <w:rFonts w:ascii="Calibri" w:eastAsiaTheme="minorHAnsi" w:hAnsi="Calibri" w:cs="Calibri" w:hint="default"/>
+      </w:rPr>
+    </w:lvl>
+    <w:lvl w:ilvl="1" w:tplc="040C0003" w:tentative="1">
+      <w:start w:val="1"/>
+      <w:numFmt w:val="bullet"/>
+      <w:lvlText w:val="o"/>
+      <w:lvlJc w:val="left"/>
+      <w:pPr>
+        <w:ind w:left="2508" w:hanging="360"/>
+      </w:pPr>
+      <w:rPr>
+        <w:rFonts w:ascii="Courier New" w:hAnsi="Courier New" w:cs="Courier New" w:hint="default"/>
+      </w:rPr>
+    </w:lvl>
+    <w:lvl w:ilvl="2" w:tplc="040C0005" w:tentative="1">
+      <w:start w:val="1"/>
+      <w:numFmt w:val="bullet"/>
+      <w:lvlText w:val=""/>
+      <w:lvlJc w:val="left"/>
+      <w:pPr>
+        <w:ind w:left="3228" w:hanging="360"/>
+      </w:pPr>
+      <w:rPr>
+        <w:rFonts w:ascii="Wingdings" w:hAnsi="Wingdings" w:hint="default"/>
+      </w:rPr>
+    </w:lvl>
+    <w:lvl w:ilvl="3" w:tplc="040C0001" w:tentative="1">
+      <w:start w:val="1"/>
+      <w:numFmt w:val="bullet"/>
+      <w:lvlText w:val=""/>
+      <w:lvlJc w:val="left"/>
+      <w:pPr>
+        <w:ind w:left="3948" w:hanging="360"/>
+      </w:pPr>
+      <w:rPr>
+        <w:rFonts w:ascii="Symbol" w:hAnsi="Symbol" w:hint="default"/>
+      </w:rPr>
+    </w:lvl>
+    <w:lvl w:ilvl="4" w:tplc="040C0003" w:tentative="1">
+      <w:start w:val="1"/>
+      <w:numFmt w:val="bullet"/>
+      <w:lvlText w:val="o"/>
+      <w:lvlJc w:val="left"/>
+      <w:pPr>
+        <w:ind w:left="4668" w:hanging="360"/>
+      </w:pPr>
+      <w:rPr>
+        <w:rFonts w:ascii="Courier New" w:hAnsi="Courier New" w:cs="Courier New" w:hint="default"/>
+      </w:rPr>
+    </w:lvl>
+    <w:lvl w:ilvl="5" w:tplc="040C0005" w:tentative="1">
+      <w:start w:val="1"/>
+      <w:numFmt w:val="bullet"/>
+      <w:lvlText w:val=""/>
+      <w:lvlJc w:val="left"/>
+      <w:pPr>
+        <w:ind w:left="5388" w:hanging="360"/>
+      </w:pPr>
+      <w:rPr>
+        <w:rFonts w:ascii="Wingdings" w:hAnsi="Wingdings" w:hint="default"/>
+      </w:rPr>
+    </w:lvl>
+    <w:lvl w:ilvl="6" w:tplc="040C0001" w:tentative="1">
+      <w:start w:val="1"/>
+      <w:numFmt w:val="bullet"/>
+      <w:lvlText w:val=""/>
+      <w:lvlJc w:val="left"/>
+      <w:pPr>
+        <w:ind w:left="6108" w:hanging="360"/>
+      </w:pPr>
+      <w:rPr>
+        <w:rFonts w:ascii="Symbol" w:hAnsi="Symbol" w:hint="default"/>
+      </w:rPr>
+    </w:lvl>
+    <w:lvl w:ilvl="7" w:tplc="040C0003" w:tentative="1">
+      <w:start w:val="1"/>
+      <w:numFmt w:val="bullet"/>
+      <w:lvlText w:val="o"/>
+      <w:lvlJc w:val="left"/>
+      <w:pPr>
+        <w:ind w:left="6828" w:hanging="360"/>
+      </w:pPr>
+      <w:rPr>
+        <w:rFonts w:ascii="Courier New" w:hAnsi="Courier New" w:cs="Courier New" w:hint="default"/>
+      </w:rPr>
+    </w:lvl>
+    <w:lvl w:ilvl="8" w:tplc="040C0005" w:tentative="1">
+      <w:start w:val="1"/>
+      <w:numFmt w:val="bullet"/>
+      <w:lvlText w:val=""/>
+      <w:lvlJc w:val="left"/>
+      <w:pPr>
+        <w:ind w:left="7548" w:hanging="360"/>
+      </w:pPr>
+      <w:rPr>
+        <w:rFonts w:ascii="Wingdings" w:hAnsi="Wingdings" w:hint="default"/>
+      </w:rPr>
+    </w:lvl>
+  </w:abstractNum>
+  <w:abstractNum w:abstractNumId="9">
+    <w:nsid w:val="5AAF4026"/>
+    <w:multiLevelType w:val="hybridMultilevel"/>
+    <w:tmpl w:val="7F848AA8"/>
+    <w:lvl w:ilvl="0" w:tplc="040C000F">
+      <w:start w:val="1"/>
+      <w:numFmt w:val="decimal"/>
+      <w:lvlText w:val="%1."/>
+      <w:lvlJc w:val="left"/>
+      <w:pPr>
+        <w:ind w:left="720" w:hanging="360"/>
+      </w:pPr>
+      <w:rPr>
+        <w:rFonts w:hint="default"/>
+      </w:rPr>
+    </w:lvl>
+    <w:lvl w:ilvl="1" w:tplc="040C0019" w:tentative="1">
+      <w:start w:val="1"/>
+      <w:numFmt w:val="lowerLetter"/>
+      <w:lvlText w:val="%2."/>
+      <w:lvlJc w:val="left"/>
+      <w:pPr>
+        <w:ind w:left="1440" w:hanging="360"/>
+      </w:pPr>
+    </w:lvl>
+    <w:lvl w:ilvl="2" w:tplc="040C001B" w:tentative="1">
+      <w:start w:val="1"/>
+      <w:numFmt w:val="lowerRoman"/>
+      <w:lvlText w:val="%3."/>
+      <w:lvlJc w:val="right"/>
+      <w:pPr>
+        <w:ind w:left="2160" w:hanging="180"/>
+      </w:pPr>
+    </w:lvl>
+    <w:lvl w:ilvl="3" w:tplc="040C000F" w:tentative="1">
+      <w:start w:val="1"/>
+      <w:numFmt w:val="decimal"/>
+      <w:lvlText w:val="%4."/>
+      <w:lvlJc w:val="left"/>
+      <w:pPr>
+        <w:ind w:left="2880" w:hanging="360"/>
+      </w:pPr>
+    </w:lvl>
+    <w:lvl w:ilvl="4" w:tplc="040C0019" w:tentative="1">
+      <w:start w:val="1"/>
+      <w:numFmt w:val="lowerLetter"/>
+      <w:lvlText w:val="%5."/>
+      <w:lvlJc w:val="left"/>
+      <w:pPr>
+        <w:ind w:left="3600" w:hanging="360"/>
+      </w:pPr>
+    </w:lvl>
+    <w:lvl w:ilvl="5" w:tplc="040C001B" w:tentative="1">
+      <w:start w:val="1"/>
+      <w:numFmt w:val="lowerRoman"/>
+      <w:lvlText w:val="%6."/>
+      <w:lvlJc w:val="right"/>
+      <w:pPr>
+        <w:ind w:left="4320" w:hanging="180"/>
+      </w:pPr>
+    </w:lvl>
+    <w:lvl w:ilvl="6" w:tplc="040C000F" w:tentative="1">
+      <w:start w:val="1"/>
+      <w:numFmt w:val="decimal"/>
+      <w:lvlText w:val="%7."/>
+      <w:lvlJc w:val="left"/>
+      <w:pPr>
+        <w:ind w:left="5040" w:hanging="360"/>
+      </w:pPr>
+    </w:lvl>
+    <w:lvl w:ilvl="7" w:tplc="040C0019" w:tentative="1">
+      <w:start w:val="1"/>
+      <w:numFmt w:val="lowerLetter"/>
+      <w:lvlText w:val="%8."/>
+      <w:lvlJc w:val="left"/>
+      <w:pPr>
+        <w:ind w:left="5760" w:hanging="360"/>
+      </w:pPr>
+    </w:lvl>
+    <w:lvl w:ilvl="8" w:tplc="040C001B" w:tentative="1">
+      <w:start w:val="1"/>
+      <w:numFmt w:val="lowerRoman"/>
+      <w:lvlText w:val="%9."/>
+      <w:lvlJc w:val="right"/>
+      <w:pPr>
+        <w:ind w:left="6480" w:hanging="180"/>
+      </w:pPr>
+    </w:lvl>
+  </w:abstractNum>
+  <w:abstractNum w:abstractNumId="10">
     <w:nsid w:val="5F96490E"/>
     <w:multiLevelType w:val="hybridMultilevel"/>
     <w:tmpl w:val="D79067B4"/>
@@ -1540,7 +3498,7 @@
       </w:rPr>
     </w:lvl>
   </w:abstractNum>
-  <w:abstractNum w:abstractNumId="3">
+  <w:abstractNum w:abstractNumId="11">
     <w:nsid w:val="67823E5C"/>
     <w:multiLevelType w:val="hybridMultilevel"/>
     <w:tmpl w:val="FA88B67E"/>
@@ -1653,17 +3611,273 @@
       </w:rPr>
     </w:lvl>
   </w:abstractNum>
+  <w:abstractNum w:abstractNumId="12">
+    <w:nsid w:val="6BAE3184"/>
+    <w:multiLevelType w:val="hybridMultilevel"/>
+    <w:tmpl w:val="A2A0629A"/>
+    <w:lvl w:ilvl="0" w:tplc="A5DA2E38">
+      <w:start w:val="1"/>
+      <w:numFmt w:val="bullet"/>
+      <w:lvlText w:val="-"/>
+      <w:lvlJc w:val="left"/>
+      <w:pPr>
+        <w:ind w:left="1788" w:hanging="360"/>
+      </w:pPr>
+      <w:rPr>
+        <w:rFonts w:ascii="Calibri" w:eastAsiaTheme="minorHAnsi" w:hAnsi="Calibri" w:cs="Calibri" w:hint="default"/>
+      </w:rPr>
+    </w:lvl>
+    <w:lvl w:ilvl="1" w:tplc="040C0003" w:tentative="1">
+      <w:start w:val="1"/>
+      <w:numFmt w:val="bullet"/>
+      <w:lvlText w:val="o"/>
+      <w:lvlJc w:val="left"/>
+      <w:pPr>
+        <w:ind w:left="2508" w:hanging="360"/>
+      </w:pPr>
+      <w:rPr>
+        <w:rFonts w:ascii="Courier New" w:hAnsi="Courier New" w:cs="Courier New" w:hint="default"/>
+      </w:rPr>
+    </w:lvl>
+    <w:lvl w:ilvl="2" w:tplc="040C0005" w:tentative="1">
+      <w:start w:val="1"/>
+      <w:numFmt w:val="bullet"/>
+      <w:lvlText w:val=""/>
+      <w:lvlJc w:val="left"/>
+      <w:pPr>
+        <w:ind w:left="3228" w:hanging="360"/>
+      </w:pPr>
+      <w:rPr>
+        <w:rFonts w:ascii="Wingdings" w:hAnsi="Wingdings" w:hint="default"/>
+      </w:rPr>
+    </w:lvl>
+    <w:lvl w:ilvl="3" w:tplc="040C0001" w:tentative="1">
+      <w:start w:val="1"/>
+      <w:numFmt w:val="bullet"/>
+      <w:lvlText w:val=""/>
+      <w:lvlJc w:val="left"/>
+      <w:pPr>
+        <w:ind w:left="3948" w:hanging="360"/>
+      </w:pPr>
+      <w:rPr>
+        <w:rFonts w:ascii="Symbol" w:hAnsi="Symbol" w:hint="default"/>
+      </w:rPr>
+    </w:lvl>
+    <w:lvl w:ilvl="4" w:tplc="040C0003" w:tentative="1">
+      <w:start w:val="1"/>
+      <w:numFmt w:val="bullet"/>
+      <w:lvlText w:val="o"/>
+      <w:lvlJc w:val="left"/>
+      <w:pPr>
+        <w:ind w:left="4668" w:hanging="360"/>
+      </w:pPr>
+      <w:rPr>
+        <w:rFonts w:ascii="Courier New" w:hAnsi="Courier New" w:cs="Courier New" w:hint="default"/>
+      </w:rPr>
+    </w:lvl>
+    <w:lvl w:ilvl="5" w:tplc="040C0005" w:tentative="1">
+      <w:start w:val="1"/>
+      <w:numFmt w:val="bullet"/>
+      <w:lvlText w:val=""/>
+      <w:lvlJc w:val="left"/>
+      <w:pPr>
+        <w:ind w:left="5388" w:hanging="360"/>
+      </w:pPr>
+      <w:rPr>
+        <w:rFonts w:ascii="Wingdings" w:hAnsi="Wingdings" w:hint="default"/>
+      </w:rPr>
+    </w:lvl>
+    <w:lvl w:ilvl="6" w:tplc="040C0001" w:tentative="1">
+      <w:start w:val="1"/>
+      <w:numFmt w:val="bullet"/>
+      <w:lvlText w:val=""/>
+      <w:lvlJc w:val="left"/>
+      <w:pPr>
+        <w:ind w:left="6108" w:hanging="360"/>
+      </w:pPr>
+      <w:rPr>
+        <w:rFonts w:ascii="Symbol" w:hAnsi="Symbol" w:hint="default"/>
+      </w:rPr>
+    </w:lvl>
+    <w:lvl w:ilvl="7" w:tplc="040C0003" w:tentative="1">
+      <w:start w:val="1"/>
+      <w:numFmt w:val="bullet"/>
+      <w:lvlText w:val="o"/>
+      <w:lvlJc w:val="left"/>
+      <w:pPr>
+        <w:ind w:left="6828" w:hanging="360"/>
+      </w:pPr>
+      <w:rPr>
+        <w:rFonts w:ascii="Courier New" w:hAnsi="Courier New" w:cs="Courier New" w:hint="default"/>
+      </w:rPr>
+    </w:lvl>
+    <w:lvl w:ilvl="8" w:tplc="040C0005" w:tentative="1">
+      <w:start w:val="1"/>
+      <w:numFmt w:val="bullet"/>
+      <w:lvlText w:val=""/>
+      <w:lvlJc w:val="left"/>
+      <w:pPr>
+        <w:ind w:left="7548" w:hanging="360"/>
+      </w:pPr>
+      <w:rPr>
+        <w:rFonts w:ascii="Wingdings" w:hAnsi="Wingdings" w:hint="default"/>
+      </w:rPr>
+    </w:lvl>
+  </w:abstractNum>
+  <w:abstractNum w:abstractNumId="13">
+    <w:nsid w:val="78076B23"/>
+    <w:multiLevelType w:val="hybridMultilevel"/>
+    <w:tmpl w:val="BE5C6C58"/>
+    <w:lvl w:ilvl="0" w:tplc="A5DA2E38">
+      <w:start w:val="1"/>
+      <w:numFmt w:val="bullet"/>
+      <w:lvlText w:val="-"/>
+      <w:lvlJc w:val="left"/>
+      <w:pPr>
+        <w:ind w:left="1590" w:hanging="360"/>
+      </w:pPr>
+      <w:rPr>
+        <w:rFonts w:ascii="Calibri" w:eastAsiaTheme="minorHAnsi" w:hAnsi="Calibri" w:cs="Calibri" w:hint="default"/>
+      </w:rPr>
+    </w:lvl>
+    <w:lvl w:ilvl="1" w:tplc="040C0003" w:tentative="1">
+      <w:start w:val="1"/>
+      <w:numFmt w:val="bullet"/>
+      <w:lvlText w:val="o"/>
+      <w:lvlJc w:val="left"/>
+      <w:pPr>
+        <w:ind w:left="2310" w:hanging="360"/>
+      </w:pPr>
+      <w:rPr>
+        <w:rFonts w:ascii="Courier New" w:hAnsi="Courier New" w:cs="Courier New" w:hint="default"/>
+      </w:rPr>
+    </w:lvl>
+    <w:lvl w:ilvl="2" w:tplc="040C0005" w:tentative="1">
+      <w:start w:val="1"/>
+      <w:numFmt w:val="bullet"/>
+      <w:lvlText w:val=""/>
+      <w:lvlJc w:val="left"/>
+      <w:pPr>
+        <w:ind w:left="3030" w:hanging="360"/>
+      </w:pPr>
+      <w:rPr>
+        <w:rFonts w:ascii="Wingdings" w:hAnsi="Wingdings" w:hint="default"/>
+      </w:rPr>
+    </w:lvl>
+    <w:lvl w:ilvl="3" w:tplc="040C0001" w:tentative="1">
+      <w:start w:val="1"/>
+      <w:numFmt w:val="bullet"/>
+      <w:lvlText w:val=""/>
+      <w:lvlJc w:val="left"/>
+      <w:pPr>
+        <w:ind w:left="3750" w:hanging="360"/>
+      </w:pPr>
+      <w:rPr>
+        <w:rFonts w:ascii="Symbol" w:hAnsi="Symbol" w:hint="default"/>
+      </w:rPr>
+    </w:lvl>
+    <w:lvl w:ilvl="4" w:tplc="040C0003" w:tentative="1">
+      <w:start w:val="1"/>
+      <w:numFmt w:val="bullet"/>
+      <w:lvlText w:val="o"/>
+      <w:lvlJc w:val="left"/>
+      <w:pPr>
+        <w:ind w:left="4470" w:hanging="360"/>
+      </w:pPr>
+      <w:rPr>
+        <w:rFonts w:ascii="Courier New" w:hAnsi="Courier New" w:cs="Courier New" w:hint="default"/>
+      </w:rPr>
+    </w:lvl>
+    <w:lvl w:ilvl="5" w:tplc="040C0005" w:tentative="1">
+      <w:start w:val="1"/>
+      <w:numFmt w:val="bullet"/>
+      <w:lvlText w:val=""/>
+      <w:lvlJc w:val="left"/>
+      <w:pPr>
+        <w:ind w:left="5190" w:hanging="360"/>
+      </w:pPr>
+      <w:rPr>
+        <w:rFonts w:ascii="Wingdings" w:hAnsi="Wingdings" w:hint="default"/>
+      </w:rPr>
+    </w:lvl>
+    <w:lvl w:ilvl="6" w:tplc="040C0001" w:tentative="1">
+      <w:start w:val="1"/>
+      <w:numFmt w:val="bullet"/>
+      <w:lvlText w:val=""/>
+      <w:lvlJc w:val="left"/>
+      <w:pPr>
+        <w:ind w:left="5910" w:hanging="360"/>
+      </w:pPr>
+      <w:rPr>
+        <w:rFonts w:ascii="Symbol" w:hAnsi="Symbol" w:hint="default"/>
+      </w:rPr>
+    </w:lvl>
+    <w:lvl w:ilvl="7" w:tplc="040C0003" w:tentative="1">
+      <w:start w:val="1"/>
+      <w:numFmt w:val="bullet"/>
+      <w:lvlText w:val="o"/>
+      <w:lvlJc w:val="left"/>
+      <w:pPr>
+        <w:ind w:left="6630" w:hanging="360"/>
+      </w:pPr>
+      <w:rPr>
+        <w:rFonts w:ascii="Courier New" w:hAnsi="Courier New" w:cs="Courier New" w:hint="default"/>
+      </w:rPr>
+    </w:lvl>
+    <w:lvl w:ilvl="8" w:tplc="040C0005" w:tentative="1">
+      <w:start w:val="1"/>
+      <w:numFmt w:val="bullet"/>
+      <w:lvlText w:val=""/>
+      <w:lvlJc w:val="left"/>
+      <w:pPr>
+        <w:ind w:left="7350" w:hanging="360"/>
+      </w:pPr>
+      <w:rPr>
+        <w:rFonts w:ascii="Wingdings" w:hAnsi="Wingdings" w:hint="default"/>
+      </w:rPr>
+    </w:lvl>
+  </w:abstractNum>
   <w:num w:numId="1">
+    <w:abstractNumId w:val="4"/>
+  </w:num>
+  <w:num w:numId="2">
+    <w:abstractNumId w:val="5"/>
+  </w:num>
+  <w:num w:numId="3">
+    <w:abstractNumId w:val="10"/>
+  </w:num>
+  <w:num w:numId="4">
+    <w:abstractNumId w:val="11"/>
+  </w:num>
+  <w:num w:numId="5">
+    <w:abstractNumId w:val="9"/>
+  </w:num>
+  <w:num w:numId="6">
+    <w:abstractNumId w:val="3"/>
+  </w:num>
+  <w:num w:numId="7">
+    <w:abstractNumId w:val="7"/>
+  </w:num>
+  <w:num w:numId="8">
+    <w:abstractNumId w:val="12"/>
+  </w:num>
+  <w:num w:numId="9">
+    <w:abstractNumId w:val="8"/>
+  </w:num>
+  <w:num w:numId="10">
+    <w:abstractNumId w:val="6"/>
+  </w:num>
+  <w:num w:numId="11">
+    <w:abstractNumId w:val="2"/>
+  </w:num>
+  <w:num w:numId="12">
     <w:abstractNumId w:val="0"/>
   </w:num>
-  <w:num w:numId="2">
+  <w:num w:numId="13">
+    <w:abstractNumId w:val="13"/>
+  </w:num>
+  <w:num w:numId="14">
     <w:abstractNumId w:val="1"/>
-  </w:num>
-  <w:num w:numId="3">
-    <w:abstractNumId w:val="2"/>
-  </w:num>
-  <w:num w:numId="4">
-    <w:abstractNumId w:val="3"/>
   </w:num>
 </w:numbering>
 </file>

</xml_diff>

<commit_message>
Règles de gestion: v1.1.2
</commit_message>
<xml_diff>
--- a/docs/Analyse.docx
+++ b/docs/Analyse.docx
@@ -1402,43 +1402,19 @@
         <w:rPr>
           <w:lang w:val="fr-CM"/>
         </w:rPr>
-        <w:t xml:space="preserve">, </w:t>
-      </w:r>
-      <w:r>
-        <w:rPr>
-          <w:lang w:val="fr-CM"/>
-        </w:rPr>
-        <w:t>Vérification et Actualisation Régulières</w:t>
-      </w:r>
-      <w:r>
-        <w:rPr>
-          <w:lang w:val="fr-CM"/>
-        </w:rPr>
-        <w:t xml:space="preserve"> :</w:t>
-      </w:r>
-      <w:r>
-        <w:rPr>
-          <w:lang w:val="fr-CM"/>
-        </w:rPr>
-        <w:t xml:space="preserve"> </w:t>
-      </w:r>
-      <w:r>
-        <w:rPr>
-          <w:lang w:val="fr-CM"/>
-        </w:rPr>
-        <w:t>Un système automatisé qui récupère les dernières actualités des sites concurrents, sélectionne les plus pertinents, rédige des résumés et les publie régulièrement.</w:t>
-      </w:r>
-      <w:r>
-        <w:rPr>
-          <w:lang w:val="fr-CM"/>
-        </w:rPr>
-        <w:t xml:space="preserve"> </w:t>
-      </w:r>
-      <w:r>
-        <w:rPr>
-          <w:lang w:val="fr-CM"/>
-        </w:rPr>
-        <w:t>Un processus de vérification régulier pour s'assurer que le contenu récupéré est à jour et conforme aux normes éthiques.</w:t>
+        <w:t>, Vérification et Actualisation Régulières</w:t>
+      </w:r>
+      <w:r>
+        <w:rPr>
+          <w:lang w:val="fr-CM"/>
+        </w:rPr>
+        <w:t xml:space="preserve"> : Un système automatisé qui récupère les dernières actualités des sites concurrents, sélectionne les plus pertinents, rédige des résumés et les publie régulièrement.</w:t>
+      </w:r>
+      <w:r>
+        <w:rPr>
+          <w:lang w:val="fr-CM"/>
+        </w:rPr>
+        <w:t xml:space="preserve"> Un processus de vérification régulier pour s'assurer que le contenu récupéré est à jour et conforme aux normes éthiques.</w:t>
       </w:r>
     </w:p>
     <w:p>
@@ -2196,14 +2172,6 @@
     <w:p>
       <w:pPr>
         <w:pStyle w:val="Paragraphedeliste"/>
-        <w:rPr>
-          <w:lang w:val="fr-CM"/>
-        </w:rPr>
-      </w:pPr>
-    </w:p>
-    <w:p>
-      <w:pPr>
-        <w:pStyle w:val="Paragraphedeliste"/>
         <w:numPr>
           <w:ilvl w:val="0"/>
           <w:numId w:val="14"/>
@@ -2372,6 +2340,15 @@
     <w:p>
       <w:pPr>
         <w:pStyle w:val="Paragraphedeliste"/>
+        <w:ind w:left="1590"/>
+        <w:rPr>
+          <w:lang w:val="fr-CM"/>
+        </w:rPr>
+      </w:pPr>
+    </w:p>
+    <w:p>
+      <w:pPr>
+        <w:pStyle w:val="Paragraphedeliste"/>
         <w:numPr>
           <w:ilvl w:val="0"/>
           <w:numId w:val="6"/>
@@ -2380,8 +2357,1925 @@
           <w:lang w:val="fr-CM"/>
         </w:rPr>
       </w:pPr>
+      <w:r>
+        <w:rPr>
+          <w:lang w:val="fr-CM"/>
+        </w:rPr>
+        <w:t>Guides pour Débutants :</w:t>
+      </w:r>
+      <w:r>
+        <w:rPr>
+          <w:lang w:val="fr-CM"/>
+        </w:rPr>
+        <w:t xml:space="preserve"> </w:t>
+      </w:r>
+    </w:p>
+    <w:p>
+      <w:pPr>
+        <w:pStyle w:val="Paragraphedeliste"/>
+        <w:numPr>
+          <w:ilvl w:val="0"/>
+          <w:numId w:val="15"/>
+        </w:numPr>
+        <w:rPr>
+          <w:lang w:val="fr-CM"/>
+        </w:rPr>
+      </w:pPr>
+      <w:r>
+        <w:rPr>
+          <w:lang w:val="fr-CM"/>
+        </w:rPr>
+        <w:t>Publication des Guides :</w:t>
+      </w:r>
+    </w:p>
+    <w:p>
+      <w:pPr>
+        <w:pStyle w:val="Paragraphedeliste"/>
+        <w:numPr>
+          <w:ilvl w:val="0"/>
+          <w:numId w:val="12"/>
+        </w:numPr>
+        <w:rPr>
+          <w:lang w:val="fr-CM"/>
+        </w:rPr>
+      </w:pPr>
+      <w:r>
+        <w:rPr>
+          <w:lang w:val="fr-CM"/>
+        </w:rPr>
+        <w:t>Les administrateurs du site ont le privilège de publier des guides éducatifs pour les débutants.</w:t>
+      </w:r>
+      <w:r>
+        <w:rPr>
+          <w:lang w:val="fr-CM"/>
+        </w:rPr>
+        <w:t xml:space="preserve"> </w:t>
+      </w:r>
+    </w:p>
+    <w:p>
+      <w:pPr>
+        <w:pStyle w:val="Paragraphedeliste"/>
+        <w:ind w:left="1590"/>
+        <w:rPr>
+          <w:lang w:val="fr-CM"/>
+        </w:rPr>
+      </w:pPr>
+    </w:p>
+    <w:p>
+      <w:pPr>
+        <w:pStyle w:val="Paragraphedeliste"/>
+        <w:numPr>
+          <w:ilvl w:val="0"/>
+          <w:numId w:val="15"/>
+        </w:numPr>
+        <w:rPr>
+          <w:lang w:val="fr-CM"/>
+        </w:rPr>
+      </w:pPr>
+      <w:r>
+        <w:rPr>
+          <w:lang w:val="fr-CM"/>
+        </w:rPr>
+        <w:t xml:space="preserve"> Modification des Guides :</w:t>
+      </w:r>
+    </w:p>
+    <w:p>
+      <w:pPr>
+        <w:pStyle w:val="Paragraphedeliste"/>
+        <w:numPr>
+          <w:ilvl w:val="0"/>
+          <w:numId w:val="12"/>
+        </w:numPr>
+        <w:rPr>
+          <w:lang w:val="fr-CM"/>
+        </w:rPr>
+      </w:pPr>
+      <w:r>
+        <w:rPr>
+          <w:lang w:val="fr-CM"/>
+        </w:rPr>
+        <w:t>Les administrateurs peuvent modifier le contenu des guides existants pour garantir leur exactitude et leur pertinence.</w:t>
+      </w:r>
+    </w:p>
+    <w:p>
+      <w:pPr>
+        <w:pStyle w:val="Paragraphedeliste"/>
+        <w:ind w:left="1590"/>
+        <w:rPr>
+          <w:lang w:val="fr-CM"/>
+        </w:rPr>
+      </w:pPr>
+    </w:p>
+    <w:p>
+      <w:pPr>
+        <w:pStyle w:val="Paragraphedeliste"/>
+        <w:numPr>
+          <w:ilvl w:val="0"/>
+          <w:numId w:val="15"/>
+        </w:numPr>
+        <w:rPr>
+          <w:lang w:val="fr-CM"/>
+        </w:rPr>
+      </w:pPr>
+      <w:r>
+        <w:rPr>
+          <w:lang w:val="fr-CM"/>
+        </w:rPr>
+        <w:t xml:space="preserve"> Suppression des Guides :</w:t>
+      </w:r>
+    </w:p>
+    <w:p>
+      <w:pPr>
+        <w:pStyle w:val="Paragraphedeliste"/>
+        <w:numPr>
+          <w:ilvl w:val="0"/>
+          <w:numId w:val="12"/>
+        </w:numPr>
+        <w:rPr>
+          <w:lang w:val="fr-CM"/>
+        </w:rPr>
+      </w:pPr>
+      <w:r>
+        <w:rPr>
+          <w:lang w:val="fr-CM"/>
+        </w:rPr>
+        <w:t>Les administrateurs ont la capacité de supprimer des guides s'ils deviennent obsolètes ou inappropriés.</w:t>
+      </w:r>
+    </w:p>
+    <w:p>
+      <w:pPr>
+        <w:pStyle w:val="Paragraphedeliste"/>
+        <w:ind w:left="1590"/>
+        <w:rPr>
+          <w:lang w:val="fr-CM"/>
+        </w:rPr>
+      </w:pPr>
+    </w:p>
+    <w:p>
+      <w:pPr>
+        <w:pStyle w:val="Paragraphedeliste"/>
+        <w:numPr>
+          <w:ilvl w:val="0"/>
+          <w:numId w:val="15"/>
+        </w:numPr>
+        <w:rPr>
+          <w:lang w:val="fr-CM"/>
+        </w:rPr>
+      </w:pPr>
+      <w:r>
+        <w:rPr>
+          <w:lang w:val="fr-CM"/>
+        </w:rPr>
+        <w:t xml:space="preserve"> Commentaires sur les Guides :</w:t>
+      </w:r>
+    </w:p>
+    <w:p>
+      <w:pPr>
+        <w:pStyle w:val="Paragraphedeliste"/>
+        <w:numPr>
+          <w:ilvl w:val="0"/>
+          <w:numId w:val="12"/>
+        </w:numPr>
+        <w:rPr>
+          <w:lang w:val="fr-CM"/>
+        </w:rPr>
+      </w:pPr>
+      <w:r>
+        <w:rPr>
+          <w:lang w:val="fr-CM"/>
+        </w:rPr>
+        <w:t>Les utilisateurs enregistrés peuvent laisser des commentaires sur les guides pour poser des questions ou partager leurs expériences.</w:t>
+      </w:r>
+    </w:p>
+    <w:p>
+      <w:pPr>
+        <w:pStyle w:val="Paragraphedeliste"/>
+        <w:ind w:left="1590"/>
+        <w:rPr>
+          <w:lang w:val="fr-CM"/>
+        </w:rPr>
+      </w:pPr>
+    </w:p>
+    <w:p>
+      <w:pPr>
+        <w:pStyle w:val="Paragraphedeliste"/>
+        <w:numPr>
+          <w:ilvl w:val="0"/>
+          <w:numId w:val="15"/>
+        </w:numPr>
+        <w:rPr>
+          <w:lang w:val="fr-CM"/>
+        </w:rPr>
+      </w:pPr>
+      <w:r>
+        <w:rPr>
+          <w:lang w:val="fr-CM"/>
+        </w:rPr>
+        <w:t xml:space="preserve"> Modération des Commentaires :</w:t>
+      </w:r>
+    </w:p>
+    <w:p>
+      <w:pPr>
+        <w:pStyle w:val="Paragraphedeliste"/>
+        <w:numPr>
+          <w:ilvl w:val="0"/>
+          <w:numId w:val="12"/>
+        </w:numPr>
+        <w:rPr>
+          <w:lang w:val="fr-CM"/>
+        </w:rPr>
+      </w:pPr>
+      <w:r>
+        <w:rPr>
+          <w:lang w:val="fr-CM"/>
+        </w:rPr>
+        <w:t>Les commentaires sont modérés par les administrateurs pour s'assurer qu'ils respectent les normes de la communauté et pour éviter tout contenu inapproprié.</w:t>
+      </w:r>
+    </w:p>
+    <w:p>
+      <w:pPr>
+        <w:pStyle w:val="Paragraphedeliste"/>
+        <w:ind w:left="1590"/>
+        <w:rPr>
+          <w:lang w:val="fr-CM"/>
+        </w:rPr>
+      </w:pPr>
+    </w:p>
+    <w:p>
+      <w:pPr>
+        <w:pStyle w:val="Paragraphedeliste"/>
+        <w:numPr>
+          <w:ilvl w:val="0"/>
+          <w:numId w:val="15"/>
+        </w:numPr>
+        <w:rPr>
+          <w:lang w:val="fr-CM"/>
+        </w:rPr>
+      </w:pPr>
+      <w:r>
+        <w:rPr>
+          <w:lang w:val="fr-CM"/>
+        </w:rPr>
+        <w:t xml:space="preserve"> Évaluation des Guides :</w:t>
+      </w:r>
+    </w:p>
+    <w:p>
+      <w:pPr>
+        <w:pStyle w:val="Paragraphedeliste"/>
+        <w:numPr>
+          <w:ilvl w:val="0"/>
+          <w:numId w:val="12"/>
+        </w:numPr>
+        <w:rPr>
+          <w:lang w:val="fr-CM"/>
+        </w:rPr>
+      </w:pPr>
+      <w:r>
+        <w:rPr>
+          <w:lang w:val="fr-CM"/>
+        </w:rPr>
+        <w:t>Les utilisateurs peuvent évaluer les guides pour indiquer leur utilité, permettant ainsi aux autres utilisateurs de trouver les meilleurs guides plus facilement.</w:t>
+      </w:r>
+    </w:p>
+    <w:p>
+      <w:pPr>
+        <w:pStyle w:val="Paragraphedeliste"/>
+        <w:ind w:left="1590"/>
+        <w:rPr>
+          <w:lang w:val="fr-CM"/>
+        </w:rPr>
+      </w:pPr>
+    </w:p>
+    <w:p>
+      <w:pPr>
+        <w:pStyle w:val="Paragraphedeliste"/>
+        <w:numPr>
+          <w:ilvl w:val="0"/>
+          <w:numId w:val="15"/>
+        </w:numPr>
+        <w:rPr>
+          <w:lang w:val="fr-CM"/>
+        </w:rPr>
+      </w:pPr>
+      <w:r>
+        <w:rPr>
+          <w:lang w:val="fr-CM"/>
+        </w:rPr>
+        <w:t xml:space="preserve"> Signalement de Contenu Inapproprié :</w:t>
+      </w:r>
+    </w:p>
+    <w:p>
+      <w:pPr>
+        <w:pStyle w:val="Paragraphedeliste"/>
+        <w:numPr>
+          <w:ilvl w:val="0"/>
+          <w:numId w:val="12"/>
+        </w:numPr>
+        <w:rPr>
+          <w:lang w:val="fr-CM"/>
+        </w:rPr>
+      </w:pPr>
+      <w:r>
+        <w:rPr>
+          <w:lang w:val="fr-CM"/>
+        </w:rPr>
+        <w:t>Les utilisateurs ont la possibilité de signaler tout contenu inapproprié ou contraire aux règles de la communauté dans les guides.</w:t>
+      </w:r>
+    </w:p>
+    <w:p>
+      <w:pPr>
+        <w:pStyle w:val="Paragraphedeliste"/>
+        <w:ind w:left="1590"/>
+        <w:rPr>
+          <w:lang w:val="fr-CM"/>
+        </w:rPr>
+      </w:pPr>
+    </w:p>
+    <w:p>
+      <w:pPr>
+        <w:pStyle w:val="Paragraphedeliste"/>
+        <w:numPr>
+          <w:ilvl w:val="0"/>
+          <w:numId w:val="15"/>
+        </w:numPr>
+        <w:rPr>
+          <w:lang w:val="fr-CM"/>
+        </w:rPr>
+      </w:pPr>
+      <w:r>
+        <w:rPr>
+          <w:lang w:val="fr-CM"/>
+        </w:rPr>
+        <w:t xml:space="preserve"> Catégorisation des Guides :</w:t>
+      </w:r>
+    </w:p>
+    <w:p>
+      <w:pPr>
+        <w:pStyle w:val="Paragraphedeliste"/>
+        <w:numPr>
+          <w:ilvl w:val="0"/>
+          <w:numId w:val="12"/>
+        </w:numPr>
+        <w:rPr>
+          <w:lang w:val="fr-CM"/>
+        </w:rPr>
+      </w:pPr>
+      <w:r>
+        <w:rPr>
+          <w:lang w:val="fr-CM"/>
+        </w:rPr>
+        <w:t>Les guides sont organisés par catégories (par exemple, introduction aux crypto-monnaies, sécurité des portefeuilles, etc.) pour faciliter la navigation.</w:t>
+      </w:r>
+    </w:p>
+    <w:p>
+      <w:pPr>
+        <w:pStyle w:val="Paragraphedeliste"/>
+        <w:ind w:left="1590"/>
+        <w:rPr>
+          <w:lang w:val="fr-CM"/>
+        </w:rPr>
+      </w:pPr>
+    </w:p>
+    <w:p>
+      <w:pPr>
+        <w:pStyle w:val="Paragraphedeliste"/>
+        <w:numPr>
+          <w:ilvl w:val="0"/>
+          <w:numId w:val="15"/>
+        </w:numPr>
+        <w:rPr>
+          <w:lang w:val="fr-CM"/>
+        </w:rPr>
+      </w:pPr>
+      <w:r>
+        <w:rPr>
+          <w:lang w:val="fr-CM"/>
+        </w:rPr>
+        <w:t xml:space="preserve"> Mises à Jour Régulières :</w:t>
+      </w:r>
+    </w:p>
+    <w:p>
+      <w:pPr>
+        <w:pStyle w:val="Paragraphedeliste"/>
+        <w:numPr>
+          <w:ilvl w:val="0"/>
+          <w:numId w:val="12"/>
+        </w:numPr>
+        <w:rPr>
+          <w:lang w:val="fr-CM"/>
+        </w:rPr>
+      </w:pPr>
+      <w:r>
+        <w:rPr>
+          <w:lang w:val="fr-CM"/>
+        </w:rPr>
+        <w:t>Les administrateurs s'engagent à mettre à jour régulièrement les guides pour refléter les évolutions du secteur des crypto-monnaies.</w:t>
+      </w:r>
+    </w:p>
+    <w:p>
+      <w:pPr>
+        <w:pStyle w:val="Paragraphedeliste"/>
+        <w:ind w:left="1590"/>
+        <w:rPr>
+          <w:lang w:val="fr-CM"/>
+        </w:rPr>
+      </w:pPr>
+    </w:p>
+    <w:p>
+      <w:pPr>
+        <w:pStyle w:val="Paragraphedeliste"/>
+        <w:numPr>
+          <w:ilvl w:val="0"/>
+          <w:numId w:val="15"/>
+        </w:numPr>
+        <w:rPr>
+          <w:lang w:val="fr-CM"/>
+        </w:rPr>
+      </w:pPr>
+      <w:r>
+        <w:rPr>
+          <w:lang w:val="fr-CM"/>
+        </w:rPr>
+        <w:t xml:space="preserve"> Accessibilité :</w:t>
+      </w:r>
+    </w:p>
+    <w:p>
+      <w:pPr>
+        <w:pStyle w:val="Paragraphedeliste"/>
+        <w:numPr>
+          <w:ilvl w:val="0"/>
+          <w:numId w:val="12"/>
+        </w:numPr>
+        <w:rPr>
+          <w:lang w:val="fr-CM"/>
+        </w:rPr>
+      </w:pPr>
+      <w:r>
+        <w:rPr>
+          <w:lang w:val="fr-CM"/>
+        </w:rPr>
+        <w:t>Les guides sont présentés de manière claire et accessible pour garantir qu'ils soient compréhensibles par un public débutant.</w:t>
+      </w:r>
+    </w:p>
+    <w:p>
+      <w:pPr>
+        <w:pStyle w:val="Paragraphedeliste"/>
+        <w:ind w:left="1590"/>
+        <w:rPr>
+          <w:lang w:val="fr-CM"/>
+        </w:rPr>
+      </w:pPr>
+    </w:p>
+    <w:p>
+      <w:pPr>
+        <w:pStyle w:val="Paragraphedeliste"/>
+        <w:numPr>
+          <w:ilvl w:val="0"/>
+          <w:numId w:val="15"/>
+        </w:numPr>
+        <w:rPr>
+          <w:lang w:val="fr-CM"/>
+        </w:rPr>
+      </w:pPr>
+      <w:r>
+        <w:rPr>
+          <w:lang w:val="fr-CM"/>
+        </w:rPr>
+        <w:t xml:space="preserve"> Réactivité aux Commentaires :</w:t>
+      </w:r>
+    </w:p>
+    <w:p>
+      <w:pPr>
+        <w:pStyle w:val="Paragraphedeliste"/>
+        <w:numPr>
+          <w:ilvl w:val="0"/>
+          <w:numId w:val="12"/>
+        </w:numPr>
+        <w:rPr>
+          <w:lang w:val="fr-CM"/>
+        </w:rPr>
+      </w:pPr>
+      <w:r>
+        <w:rPr>
+          <w:lang w:val="fr-CM"/>
+        </w:rPr>
+        <w:t>Les administrateurs s'engagent à répondre de manière proactive aux commentaires des utilisateurs, fournissant des clarifications et des informations supplémentaires si nécessaire.</w:t>
+      </w:r>
+    </w:p>
+    <w:p>
+      <w:pPr>
+        <w:pStyle w:val="Paragraphedeliste"/>
+        <w:ind w:left="1590"/>
+        <w:rPr>
+          <w:lang w:val="fr-CM"/>
+        </w:rPr>
+      </w:pPr>
+    </w:p>
+    <w:p>
+      <w:pPr>
+        <w:pStyle w:val="Paragraphedeliste"/>
+        <w:numPr>
+          <w:ilvl w:val="0"/>
+          <w:numId w:val="15"/>
+        </w:numPr>
+        <w:rPr>
+          <w:lang w:val="fr-CM"/>
+        </w:rPr>
+      </w:pPr>
+      <w:r>
+        <w:rPr>
+          <w:lang w:val="fr-CM"/>
+        </w:rPr>
+        <w:t xml:space="preserve"> Archivage des Guides Obsolètes :</w:t>
+      </w:r>
+    </w:p>
+    <w:p>
+      <w:pPr>
+        <w:pStyle w:val="Paragraphedeliste"/>
+        <w:numPr>
+          <w:ilvl w:val="0"/>
+          <w:numId w:val="12"/>
+        </w:numPr>
+        <w:rPr>
+          <w:lang w:val="fr-CM"/>
+        </w:rPr>
+      </w:pPr>
+      <w:r>
+        <w:rPr>
+          <w:lang w:val="fr-CM"/>
+        </w:rPr>
+        <w:t>Les guides qui deviennent obsolètes ou ne sont plus pertinents sont archivés plutôt que supprimés, afin de conserver l'historique éducatif du site.</w:t>
+      </w:r>
+    </w:p>
+    <w:p>
+      <w:pPr>
+        <w:pStyle w:val="Paragraphedeliste"/>
+        <w:ind w:left="1590"/>
+        <w:rPr>
+          <w:lang w:val="fr-CM"/>
+        </w:rPr>
+      </w:pPr>
+    </w:p>
+    <w:p>
+      <w:pPr>
+        <w:pStyle w:val="Paragraphedeliste"/>
+        <w:numPr>
+          <w:ilvl w:val="0"/>
+          <w:numId w:val="6"/>
+        </w:numPr>
+        <w:rPr>
+          <w:lang w:val="fr-CM"/>
+        </w:rPr>
+      </w:pPr>
+      <w:r>
+        <w:rPr>
+          <w:lang w:val="fr-CM"/>
+        </w:rPr>
+        <w:t>Forum Communautaire</w:t>
+      </w:r>
+      <w:r>
+        <w:rPr>
+          <w:lang w:val="fr-CM"/>
+        </w:rPr>
+        <w:t> :</w:t>
+      </w:r>
+    </w:p>
+    <w:p>
+      <w:pPr>
+        <w:pStyle w:val="Paragraphedeliste"/>
+        <w:numPr>
+          <w:ilvl w:val="0"/>
+          <w:numId w:val="16"/>
+        </w:numPr>
+        <w:rPr>
+          <w:lang w:val="fr-CM"/>
+        </w:rPr>
+      </w:pPr>
+      <w:r>
+        <w:rPr>
+          <w:lang w:val="fr-CM"/>
+        </w:rPr>
+        <w:t>Création d'un Nouveau Sujet :</w:t>
+      </w:r>
+    </w:p>
+    <w:p>
+      <w:pPr>
+        <w:pStyle w:val="Paragraphedeliste"/>
+        <w:numPr>
+          <w:ilvl w:val="0"/>
+          <w:numId w:val="12"/>
+        </w:numPr>
+        <w:rPr>
+          <w:lang w:val="fr-CM"/>
+        </w:rPr>
+      </w:pPr>
+      <w:r>
+        <w:rPr>
+          <w:lang w:val="fr-CM"/>
+        </w:rPr>
+        <w:lastRenderedPageBreak/>
+        <w:t>Les utilisateurs enregistrés peuvent créer de nouveaux sujets dans le forum.</w:t>
+      </w:r>
+    </w:p>
+    <w:p>
+      <w:pPr>
+        <w:pStyle w:val="Paragraphedeliste"/>
+        <w:numPr>
+          <w:ilvl w:val="0"/>
+          <w:numId w:val="12"/>
+        </w:numPr>
+        <w:rPr>
+          <w:lang w:val="fr-CM"/>
+        </w:rPr>
+      </w:pPr>
+      <w:r>
+        <w:rPr>
+          <w:lang w:val="fr-CM"/>
+        </w:rPr>
+        <w:t>Un sujet doit avoir un titre et un contenu.</w:t>
+      </w:r>
+    </w:p>
+    <w:p>
+      <w:pPr>
+        <w:pStyle w:val="Paragraphedeliste"/>
+        <w:ind w:left="1590"/>
+        <w:rPr>
+          <w:lang w:val="fr-CM"/>
+        </w:rPr>
+      </w:pPr>
+    </w:p>
+    <w:p>
+      <w:pPr>
+        <w:pStyle w:val="Paragraphedeliste"/>
+        <w:numPr>
+          <w:ilvl w:val="0"/>
+          <w:numId w:val="16"/>
+        </w:numPr>
+        <w:rPr>
+          <w:lang w:val="fr-CM"/>
+        </w:rPr>
+      </w:pPr>
+      <w:r>
+        <w:rPr>
+          <w:lang w:val="fr-CM"/>
+        </w:rPr>
+        <w:t>Répondre à un Sujet :</w:t>
+      </w:r>
+    </w:p>
+    <w:p>
+      <w:pPr>
+        <w:pStyle w:val="Paragraphedeliste"/>
+        <w:numPr>
+          <w:ilvl w:val="0"/>
+          <w:numId w:val="12"/>
+        </w:numPr>
+        <w:rPr>
+          <w:lang w:val="fr-CM"/>
+        </w:rPr>
+      </w:pPr>
+      <w:r>
+        <w:rPr>
+          <w:lang w:val="fr-CM"/>
+        </w:rPr>
+        <w:t>Les utilisateurs peuvent répondre à un sujet existant en ajoutant des commentaires.</w:t>
+      </w:r>
+    </w:p>
+    <w:p>
+      <w:pPr>
+        <w:pStyle w:val="Paragraphedeliste"/>
+        <w:numPr>
+          <w:ilvl w:val="0"/>
+          <w:numId w:val="12"/>
+        </w:numPr>
+        <w:rPr>
+          <w:lang w:val="fr-CM"/>
+        </w:rPr>
+      </w:pPr>
+      <w:r>
+        <w:rPr>
+          <w:lang w:val="fr-CM"/>
+        </w:rPr>
+        <w:t>Les commentaires doivent avoir un contenu.</w:t>
+      </w:r>
+    </w:p>
+    <w:p>
+      <w:pPr>
+        <w:pStyle w:val="Paragraphedeliste"/>
+        <w:ind w:left="1590"/>
+        <w:rPr>
+          <w:lang w:val="fr-CM"/>
+        </w:rPr>
+      </w:pPr>
+    </w:p>
+    <w:p>
+      <w:pPr>
+        <w:pStyle w:val="Paragraphedeliste"/>
+        <w:numPr>
+          <w:ilvl w:val="0"/>
+          <w:numId w:val="16"/>
+        </w:numPr>
+        <w:rPr>
+          <w:lang w:val="fr-CM"/>
+        </w:rPr>
+      </w:pPr>
+      <w:r>
+        <w:rPr>
+          <w:lang w:val="fr-CM"/>
+        </w:rPr>
+        <w:t>Édition et Suppression :</w:t>
+      </w:r>
+    </w:p>
+    <w:p>
+      <w:pPr>
+        <w:pStyle w:val="Paragraphedeliste"/>
+        <w:numPr>
+          <w:ilvl w:val="0"/>
+          <w:numId w:val="12"/>
+        </w:numPr>
+        <w:rPr>
+          <w:lang w:val="fr-CM"/>
+        </w:rPr>
+      </w:pPr>
+      <w:r>
+        <w:rPr>
+          <w:lang w:val="fr-CM"/>
+        </w:rPr>
+        <w:t>L'auteur original d'un sujet ou d'un commentaire peut éditer son propre contenu.</w:t>
+      </w:r>
+    </w:p>
+    <w:p>
+      <w:pPr>
+        <w:pStyle w:val="Paragraphedeliste"/>
+        <w:numPr>
+          <w:ilvl w:val="0"/>
+          <w:numId w:val="12"/>
+        </w:numPr>
+        <w:rPr>
+          <w:lang w:val="fr-CM"/>
+        </w:rPr>
+      </w:pPr>
+      <w:r>
+        <w:rPr>
+          <w:lang w:val="fr-CM"/>
+        </w:rPr>
+        <w:t>L'auteur original peut également supprimer son propre sujet ou commentaire.</w:t>
+      </w:r>
+    </w:p>
+    <w:p>
+      <w:pPr>
+        <w:pStyle w:val="Paragraphedeliste"/>
+        <w:numPr>
+          <w:ilvl w:val="0"/>
+          <w:numId w:val="12"/>
+        </w:numPr>
+        <w:rPr>
+          <w:lang w:val="fr-CM"/>
+        </w:rPr>
+      </w:pPr>
+      <w:r>
+        <w:rPr>
+          <w:lang w:val="fr-CM"/>
+        </w:rPr>
+        <w:t>Les modérateurs/administrateurs peuvent éditer ou supprimer n'importe quel sujet ou commentaire en cas de violation des règles de la communauté.</w:t>
+      </w:r>
+    </w:p>
+    <w:p>
+      <w:pPr>
+        <w:pStyle w:val="Paragraphedeliste"/>
+        <w:ind w:left="1590"/>
+        <w:rPr>
+          <w:lang w:val="fr-CM"/>
+        </w:rPr>
+      </w:pPr>
+    </w:p>
+    <w:p>
+      <w:pPr>
+        <w:pStyle w:val="Paragraphedeliste"/>
+        <w:numPr>
+          <w:ilvl w:val="0"/>
+          <w:numId w:val="16"/>
+        </w:numPr>
+        <w:rPr>
+          <w:lang w:val="fr-CM"/>
+        </w:rPr>
+      </w:pPr>
+      <w:r>
+        <w:rPr>
+          <w:lang w:val="fr-CM"/>
+        </w:rPr>
+        <w:t>Section de Commentaires :</w:t>
+      </w:r>
+    </w:p>
+    <w:p>
+      <w:pPr>
+        <w:pStyle w:val="Paragraphedeliste"/>
+        <w:numPr>
+          <w:ilvl w:val="0"/>
+          <w:numId w:val="12"/>
+        </w:numPr>
+        <w:rPr>
+          <w:lang w:val="fr-CM"/>
+        </w:rPr>
+      </w:pPr>
+      <w:r>
+        <w:rPr>
+          <w:lang w:val="fr-CM"/>
+        </w:rPr>
+        <w:t>Chaque sujet peut avoir une section dédiée aux commentaires.</w:t>
+      </w:r>
+    </w:p>
+    <w:p>
+      <w:pPr>
+        <w:pStyle w:val="Paragraphedeliste"/>
+        <w:numPr>
+          <w:ilvl w:val="0"/>
+          <w:numId w:val="12"/>
+        </w:numPr>
+        <w:rPr>
+          <w:lang w:val="fr-CM"/>
+        </w:rPr>
+      </w:pPr>
+      <w:r>
+        <w:rPr>
+          <w:lang w:val="fr-CM"/>
+        </w:rPr>
+        <w:t>Les commentaires doivent être affichés de manière chronologique (du plus récent au plus ancien).</w:t>
+      </w:r>
+    </w:p>
+    <w:p>
+      <w:pPr>
+        <w:pStyle w:val="Paragraphedeliste"/>
+        <w:ind w:left="1590"/>
+        <w:rPr>
+          <w:lang w:val="fr-CM"/>
+        </w:rPr>
+      </w:pPr>
+    </w:p>
+    <w:p>
+      <w:pPr>
+        <w:pStyle w:val="Paragraphedeliste"/>
+        <w:numPr>
+          <w:ilvl w:val="0"/>
+          <w:numId w:val="16"/>
+        </w:numPr>
+        <w:rPr>
+          <w:lang w:val="fr-CM"/>
+        </w:rPr>
+      </w:pPr>
+      <w:r>
+        <w:rPr>
+          <w:lang w:val="fr-CM"/>
+        </w:rPr>
+        <w:t>Notifications :</w:t>
+      </w:r>
+    </w:p>
+    <w:p>
+      <w:pPr>
+        <w:pStyle w:val="Paragraphedeliste"/>
+        <w:numPr>
+          <w:ilvl w:val="0"/>
+          <w:numId w:val="12"/>
+        </w:numPr>
+        <w:rPr>
+          <w:lang w:val="fr-CM"/>
+        </w:rPr>
+      </w:pPr>
+      <w:r>
+        <w:rPr>
+          <w:lang w:val="fr-CM"/>
+        </w:rPr>
+        <w:t>Les utilisateurs peuvent choisir de recevoir des notifications par e-mail ou sur le site pour les réponses à leurs sujets ou commentaires.</w:t>
+      </w:r>
+    </w:p>
+    <w:p>
+      <w:pPr>
+        <w:pStyle w:val="Paragraphedeliste"/>
+        <w:ind w:left="1590"/>
+        <w:rPr>
+          <w:lang w:val="fr-CM"/>
+        </w:rPr>
+      </w:pPr>
+    </w:p>
+    <w:p>
+      <w:pPr>
+        <w:pStyle w:val="Paragraphedeliste"/>
+        <w:numPr>
+          <w:ilvl w:val="0"/>
+          <w:numId w:val="16"/>
+        </w:numPr>
+        <w:rPr>
+          <w:lang w:val="fr-CM"/>
+        </w:rPr>
+      </w:pPr>
+      <w:r>
+        <w:rPr>
+          <w:lang w:val="fr-CM"/>
+        </w:rPr>
+        <w:t>Votes et Classements :</w:t>
+      </w:r>
+    </w:p>
+    <w:p>
+      <w:pPr>
+        <w:pStyle w:val="Paragraphedeliste"/>
+        <w:numPr>
+          <w:ilvl w:val="0"/>
+          <w:numId w:val="12"/>
+        </w:numPr>
+        <w:rPr>
+          <w:lang w:val="fr-CM"/>
+        </w:rPr>
+      </w:pPr>
+      <w:r>
+        <w:rPr>
+          <w:lang w:val="fr-CM"/>
+        </w:rPr>
+        <w:t>Les utilisateurs peuvent voter pour des sujets ou des commentaires s'ils les trouvent utiles ou pertinents.</w:t>
+      </w:r>
+    </w:p>
+    <w:p>
+      <w:pPr>
+        <w:pStyle w:val="Paragraphedeliste"/>
+        <w:numPr>
+          <w:ilvl w:val="0"/>
+          <w:numId w:val="12"/>
+        </w:numPr>
+        <w:rPr>
+          <w:lang w:val="fr-CM"/>
+        </w:rPr>
+      </w:pPr>
+      <w:r>
+        <w:rPr>
+          <w:lang w:val="fr-CM"/>
+        </w:rPr>
+        <w:t>Les sujets et commentaires peuvent être classés en fonction du nombre de votes.</w:t>
+      </w:r>
+    </w:p>
+    <w:p>
+      <w:pPr>
+        <w:pStyle w:val="Paragraphedeliste"/>
+        <w:ind w:left="1590"/>
+        <w:rPr>
+          <w:lang w:val="fr-CM"/>
+        </w:rPr>
+      </w:pPr>
+    </w:p>
+    <w:p>
+      <w:pPr>
+        <w:pStyle w:val="Paragraphedeliste"/>
+        <w:numPr>
+          <w:ilvl w:val="0"/>
+          <w:numId w:val="16"/>
+        </w:numPr>
+        <w:rPr>
+          <w:lang w:val="fr-CM"/>
+        </w:rPr>
+      </w:pPr>
+      <w:r>
+        <w:rPr>
+          <w:lang w:val="fr-CM"/>
+        </w:rPr>
+        <w:t>Signalement de Contenu Abusif :</w:t>
+      </w:r>
+    </w:p>
+    <w:p>
+      <w:pPr>
+        <w:pStyle w:val="Paragraphedeliste"/>
+        <w:numPr>
+          <w:ilvl w:val="0"/>
+          <w:numId w:val="12"/>
+        </w:numPr>
+        <w:rPr>
+          <w:lang w:val="fr-CM"/>
+        </w:rPr>
+      </w:pPr>
+      <w:r>
+        <w:rPr>
+          <w:lang w:val="fr-CM"/>
+        </w:rPr>
+        <w:t>Les utilisateurs peuvent signaler tout contenu qu'ils estiment être abusif, offensant, ou en violation des règles de la communauté.</w:t>
+      </w:r>
+    </w:p>
+    <w:p>
+      <w:pPr>
+        <w:pStyle w:val="Paragraphedeliste"/>
+        <w:numPr>
+          <w:ilvl w:val="0"/>
+          <w:numId w:val="12"/>
+        </w:numPr>
+        <w:rPr>
+          <w:lang w:val="fr-CM"/>
+        </w:rPr>
+      </w:pPr>
+      <w:r>
+        <w:rPr>
+          <w:lang w:val="fr-CM"/>
+        </w:rPr>
+        <w:t>Les modérateurs/administrateurs examinent les signalements et prennent des mesures appropriées.</w:t>
+      </w:r>
+    </w:p>
+    <w:p>
+      <w:pPr>
+        <w:pStyle w:val="Paragraphedeliste"/>
+        <w:ind w:left="1590"/>
+        <w:rPr>
+          <w:lang w:val="fr-CM"/>
+        </w:rPr>
+      </w:pPr>
+    </w:p>
+    <w:p>
+      <w:pPr>
+        <w:pStyle w:val="Paragraphedeliste"/>
+        <w:numPr>
+          <w:ilvl w:val="0"/>
+          <w:numId w:val="16"/>
+        </w:numPr>
+        <w:rPr>
+          <w:lang w:val="fr-CM"/>
+        </w:rPr>
+      </w:pPr>
+      <w:r>
+        <w:rPr>
+          <w:lang w:val="fr-CM"/>
+        </w:rPr>
+        <w:t>Filtrage et Recherche :</w:t>
+      </w:r>
+    </w:p>
+    <w:p>
+      <w:pPr>
+        <w:pStyle w:val="Paragraphedeliste"/>
+        <w:numPr>
+          <w:ilvl w:val="0"/>
+          <w:numId w:val="12"/>
+        </w:numPr>
+        <w:rPr>
+          <w:lang w:val="fr-CM"/>
+        </w:rPr>
+      </w:pPr>
+      <w:r>
+        <w:rPr>
+          <w:lang w:val="fr-CM"/>
+        </w:rPr>
+        <w:t>Les utilisateurs peuvent filtrer les sujets par catégorie, date, popularité, etc.</w:t>
+      </w:r>
+    </w:p>
+    <w:p>
+      <w:pPr>
+        <w:pStyle w:val="Paragraphedeliste"/>
+        <w:numPr>
+          <w:ilvl w:val="0"/>
+          <w:numId w:val="12"/>
+        </w:numPr>
+        <w:rPr>
+          <w:lang w:val="fr-CM"/>
+        </w:rPr>
+      </w:pPr>
+      <w:r>
+        <w:rPr>
+          <w:lang w:val="fr-CM"/>
+        </w:rPr>
+        <w:t>Une fonction de recherche permet aux utilisateurs de trouver rapidement des sujets spécifiques.</w:t>
+      </w:r>
+    </w:p>
+    <w:p>
+      <w:pPr>
+        <w:pStyle w:val="Paragraphedeliste"/>
+        <w:ind w:left="1590"/>
+        <w:rPr>
+          <w:lang w:val="fr-CM"/>
+        </w:rPr>
+      </w:pPr>
+    </w:p>
+    <w:p>
+      <w:pPr>
+        <w:pStyle w:val="Paragraphedeliste"/>
+        <w:numPr>
+          <w:ilvl w:val="0"/>
+          <w:numId w:val="16"/>
+        </w:numPr>
+        <w:rPr>
+          <w:lang w:val="fr-CM"/>
+        </w:rPr>
+      </w:pPr>
+      <w:r>
+        <w:rPr>
+          <w:lang w:val="fr-CM"/>
+        </w:rPr>
+        <w:t>Modération :</w:t>
+      </w:r>
+    </w:p>
+    <w:p>
+      <w:pPr>
+        <w:pStyle w:val="Paragraphedeliste"/>
+        <w:numPr>
+          <w:ilvl w:val="0"/>
+          <w:numId w:val="12"/>
+        </w:numPr>
+        <w:rPr>
+          <w:lang w:val="fr-CM"/>
+        </w:rPr>
+      </w:pPr>
+      <w:r>
+        <w:rPr>
+          <w:lang w:val="fr-CM"/>
+        </w:rPr>
+        <w:t>Les modérateurs/administrateurs ont le pouvoir de modérer le contenu du forum pour s'assurer qu'il respecte les règles et normes de la communauté.</w:t>
+      </w:r>
+    </w:p>
+    <w:p>
+      <w:pPr>
+        <w:pStyle w:val="Paragraphedeliste"/>
+        <w:numPr>
+          <w:ilvl w:val="0"/>
+          <w:numId w:val="12"/>
+        </w:numPr>
+        <w:rPr>
+          <w:lang w:val="fr-CM"/>
+        </w:rPr>
+      </w:pPr>
+      <w:r>
+        <w:rPr>
+          <w:lang w:val="fr-CM"/>
+        </w:rPr>
+        <w:t>Les mesures de modération peuvent inclure la suppression de sujets ou de commentaires, l'avertissement des utilisateurs, ou la suspension de comptes en cas de violations graves.</w:t>
+      </w:r>
+    </w:p>
+    <w:p>
+      <w:pPr>
+        <w:pStyle w:val="Paragraphedeliste"/>
+        <w:ind w:left="1590"/>
+        <w:rPr>
+          <w:lang w:val="fr-CM"/>
+        </w:rPr>
+      </w:pPr>
+    </w:p>
+    <w:p>
+      <w:pPr>
+        <w:pStyle w:val="Paragraphedeliste"/>
+        <w:numPr>
+          <w:ilvl w:val="0"/>
+          <w:numId w:val="16"/>
+        </w:numPr>
+        <w:rPr>
+          <w:lang w:val="fr-CM"/>
+        </w:rPr>
+      </w:pPr>
+      <w:r>
+        <w:rPr>
+          <w:lang w:val="fr-CM"/>
+        </w:rPr>
+        <w:t>Règles de Conduite :</w:t>
+      </w:r>
+    </w:p>
+    <w:p>
+      <w:pPr>
+        <w:pStyle w:val="Paragraphedeliste"/>
+        <w:numPr>
+          <w:ilvl w:val="0"/>
+          <w:numId w:val="12"/>
+        </w:numPr>
+        <w:rPr>
+          <w:lang w:val="fr-CM"/>
+        </w:rPr>
+      </w:pPr>
+      <w:r>
+        <w:rPr>
+          <w:lang w:val="fr-CM"/>
+        </w:rPr>
+        <w:lastRenderedPageBreak/>
+        <w:t>Les utilisateurs sont tenus de suivre les règles de conduite énoncées dans les termes d'utilisation du forum.</w:t>
+      </w:r>
+    </w:p>
+    <w:p>
+      <w:pPr>
+        <w:pStyle w:val="Paragraphedeliste"/>
+        <w:numPr>
+          <w:ilvl w:val="0"/>
+          <w:numId w:val="12"/>
+        </w:numPr>
+        <w:rPr>
+          <w:lang w:val="fr-CM"/>
+        </w:rPr>
+      </w:pPr>
+      <w:r>
+        <w:rPr>
+          <w:lang w:val="fr-CM"/>
+        </w:rPr>
+        <w:t>Les violations répétées peuvent entraîner des avertissements, des suspensions temporaires, ou la suppression du compte.</w:t>
+      </w:r>
+    </w:p>
+    <w:p>
+      <w:pPr>
+        <w:pStyle w:val="Paragraphedeliste"/>
+        <w:ind w:left="1590"/>
+        <w:rPr>
+          <w:lang w:val="fr-CM"/>
+        </w:rPr>
+      </w:pPr>
+    </w:p>
+    <w:p>
+      <w:pPr>
+        <w:pStyle w:val="Paragraphedeliste"/>
+        <w:numPr>
+          <w:ilvl w:val="0"/>
+          <w:numId w:val="16"/>
+        </w:numPr>
+        <w:rPr>
+          <w:lang w:val="fr-CM"/>
+        </w:rPr>
+      </w:pPr>
+      <w:r>
+        <w:rPr>
+          <w:lang w:val="fr-CM"/>
+        </w:rPr>
+        <w:t>Historique des Modifications :</w:t>
+      </w:r>
+    </w:p>
+    <w:p>
+      <w:pPr>
+        <w:pStyle w:val="Paragraphedeliste"/>
+        <w:numPr>
+          <w:ilvl w:val="0"/>
+          <w:numId w:val="12"/>
+        </w:numPr>
+        <w:rPr>
+          <w:lang w:val="fr-CM"/>
+        </w:rPr>
+      </w:pPr>
+      <w:r>
+        <w:rPr>
+          <w:lang w:val="fr-CM"/>
+        </w:rPr>
+        <w:t>Toute édition ou suppression de contenu est enregistrée dans un historique consultable par les modérateurs/administrateurs.</w:t>
+      </w:r>
+    </w:p>
+    <w:p>
+      <w:pPr>
+        <w:pStyle w:val="Paragraphedeliste"/>
+        <w:numPr>
+          <w:ilvl w:val="0"/>
+          <w:numId w:val="12"/>
+        </w:numPr>
+        <w:rPr>
+          <w:lang w:val="fr-CM"/>
+        </w:rPr>
+      </w:pPr>
+      <w:r>
+        <w:rPr>
+          <w:lang w:val="fr-CM"/>
+        </w:rPr>
+        <w:t>Les utilisateurs peuvent voir les versions précédentes d'un sujet ou d'un commentaire.</w:t>
+      </w:r>
+    </w:p>
+    <w:p>
+      <w:pPr>
+        <w:pStyle w:val="Paragraphedeliste"/>
+        <w:ind w:left="1590"/>
+        <w:rPr>
+          <w:lang w:val="fr-CM"/>
+        </w:rPr>
+      </w:pPr>
+    </w:p>
+    <w:p>
+      <w:pPr>
+        <w:pStyle w:val="Paragraphedeliste"/>
+        <w:numPr>
+          <w:ilvl w:val="0"/>
+          <w:numId w:val="16"/>
+        </w:numPr>
+        <w:rPr>
+          <w:lang w:val="fr-CM"/>
+        </w:rPr>
+      </w:pPr>
+      <w:r>
+        <w:rPr>
+          <w:lang w:val="fr-CM"/>
+        </w:rPr>
+        <w:t>Fermeture de Sujets :</w:t>
+      </w:r>
+    </w:p>
+    <w:p>
+      <w:pPr>
+        <w:pStyle w:val="Paragraphedeliste"/>
+        <w:numPr>
+          <w:ilvl w:val="0"/>
+          <w:numId w:val="12"/>
+        </w:numPr>
+        <w:rPr>
+          <w:lang w:val="fr-CM"/>
+        </w:rPr>
+      </w:pPr>
+      <w:r>
+        <w:rPr>
+          <w:lang w:val="fr-CM"/>
+        </w:rPr>
+        <w:t>Les modérateurs/administrateurs ont le pouvoir de fermer un sujet si nécessaire, par exemple, en cas de débat houleux ou de violation répétée des règles.</w:t>
+      </w:r>
+    </w:p>
+    <w:p>
+      <w:pPr>
+        <w:pStyle w:val="Paragraphedeliste"/>
+        <w:ind w:left="1590"/>
+        <w:rPr>
+          <w:lang w:val="fr-CM"/>
+        </w:rPr>
+      </w:pPr>
+    </w:p>
+    <w:p>
+      <w:pPr>
+        <w:pStyle w:val="Paragraphedeliste"/>
+        <w:numPr>
+          <w:ilvl w:val="0"/>
+          <w:numId w:val="6"/>
+        </w:numPr>
+        <w:rPr>
+          <w:lang w:val="fr-CM"/>
+        </w:rPr>
+      </w:pPr>
+      <w:r>
+        <w:rPr>
+          <w:lang w:val="fr-CM"/>
+        </w:rPr>
+        <w:t>Système de Récupération Automatique d'Actualités, Vérification et Actualisation Régulières</w:t>
+      </w:r>
+      <w:r>
+        <w:rPr>
+          <w:lang w:val="fr-CM"/>
+        </w:rPr>
+        <w:t> :</w:t>
+      </w:r>
+    </w:p>
+    <w:p>
+      <w:pPr>
+        <w:pStyle w:val="Paragraphedeliste"/>
+        <w:numPr>
+          <w:ilvl w:val="0"/>
+          <w:numId w:val="18"/>
+        </w:numPr>
+        <w:rPr>
+          <w:lang w:val="fr-CM"/>
+        </w:rPr>
+      </w:pPr>
+      <w:r>
+        <w:rPr>
+          <w:lang w:val="fr-CM"/>
+        </w:rPr>
+        <w:t>Récupération Automatisée des Actualités :</w:t>
+      </w:r>
+    </w:p>
+    <w:p>
+      <w:pPr>
+        <w:pStyle w:val="Paragraphedeliste"/>
+        <w:numPr>
+          <w:ilvl w:val="0"/>
+          <w:numId w:val="12"/>
+        </w:numPr>
+        <w:rPr>
+          <w:lang w:val="fr-CM"/>
+        </w:rPr>
+      </w:pPr>
+      <w:r>
+        <w:rPr>
+          <w:lang w:val="fr-CM"/>
+        </w:rPr>
+        <w:t>Le système doit être capable de récupérer automatiquement les actualités à partir des sites concurrents.</w:t>
+      </w:r>
+    </w:p>
+    <w:p>
+      <w:pPr>
+        <w:pStyle w:val="Paragraphedeliste"/>
+        <w:numPr>
+          <w:ilvl w:val="0"/>
+          <w:numId w:val="12"/>
+        </w:numPr>
+        <w:rPr>
+          <w:lang w:val="fr-CM"/>
+        </w:rPr>
+      </w:pPr>
+      <w:r>
+        <w:rPr>
+          <w:lang w:val="fr-CM"/>
+        </w:rPr>
+        <w:t>La fréquence de récupération doit être configurable pour s'adapter aux besoins, mais doit être régulière pour maintenir le contenu à jour.</w:t>
+      </w:r>
+    </w:p>
+    <w:p>
+      <w:pPr>
+        <w:pStyle w:val="Paragraphedeliste"/>
+        <w:ind w:left="1590"/>
+        <w:rPr>
+          <w:lang w:val="fr-CM"/>
+        </w:rPr>
+      </w:pPr>
+    </w:p>
+    <w:p>
+      <w:pPr>
+        <w:pStyle w:val="Paragraphedeliste"/>
+        <w:numPr>
+          <w:ilvl w:val="0"/>
+          <w:numId w:val="18"/>
+        </w:numPr>
+        <w:rPr>
+          <w:lang w:val="fr-CM"/>
+        </w:rPr>
+      </w:pPr>
+      <w:r>
+        <w:rPr>
+          <w:lang w:val="fr-CM"/>
+        </w:rPr>
+        <w:t>Sélection des Actualités les Plus Pertinentes :</w:t>
+      </w:r>
+    </w:p>
+    <w:p>
+      <w:pPr>
+        <w:pStyle w:val="Paragraphedeliste"/>
+        <w:numPr>
+          <w:ilvl w:val="0"/>
+          <w:numId w:val="12"/>
+        </w:numPr>
+        <w:rPr>
+          <w:lang w:val="fr-CM"/>
+        </w:rPr>
+      </w:pPr>
+      <w:r>
+        <w:rPr>
+          <w:lang w:val="fr-CM"/>
+        </w:rPr>
+        <w:t>Le système doit avoir un mécanisme pour sélectionner les actualités les plus pertinentes en fonction de critères prédéfinis tels que la pertinence du sujet, la fiabilité de la source, etc.</w:t>
+      </w:r>
+    </w:p>
+    <w:p>
+      <w:pPr>
+        <w:pStyle w:val="Paragraphedeliste"/>
+        <w:ind w:left="1590"/>
+        <w:rPr>
+          <w:lang w:val="fr-CM"/>
+        </w:rPr>
+      </w:pPr>
+    </w:p>
+    <w:p>
+      <w:pPr>
+        <w:pStyle w:val="Paragraphedeliste"/>
+        <w:numPr>
+          <w:ilvl w:val="0"/>
+          <w:numId w:val="18"/>
+        </w:numPr>
+        <w:rPr>
+          <w:lang w:val="fr-CM"/>
+        </w:rPr>
+      </w:pPr>
+      <w:r>
+        <w:rPr>
+          <w:lang w:val="fr-CM"/>
+        </w:rPr>
+        <w:t>Résumé Automatique :</w:t>
+      </w:r>
+    </w:p>
+    <w:p>
+      <w:pPr>
+        <w:pStyle w:val="Paragraphedeliste"/>
+        <w:numPr>
+          <w:ilvl w:val="0"/>
+          <w:numId w:val="12"/>
+        </w:numPr>
+        <w:rPr>
+          <w:lang w:val="fr-CM"/>
+        </w:rPr>
+      </w:pPr>
+      <w:r>
+        <w:rPr>
+          <w:lang w:val="fr-CM"/>
+        </w:rPr>
+        <w:t>Le système doit être capable de générer automatiquement des résumés pertinents pour chaque actualité récupérée.</w:t>
+      </w:r>
+    </w:p>
+    <w:p>
+      <w:pPr>
+        <w:pStyle w:val="Paragraphedeliste"/>
+        <w:numPr>
+          <w:ilvl w:val="0"/>
+          <w:numId w:val="12"/>
+        </w:numPr>
+        <w:rPr>
+          <w:lang w:val="fr-CM"/>
+        </w:rPr>
+      </w:pPr>
+      <w:r>
+        <w:rPr>
+          <w:lang w:val="fr-CM"/>
+        </w:rPr>
+        <w:t>Les résumés doivent être clairs, informatifs et fidèles au contenu d'origine.</w:t>
+      </w:r>
+    </w:p>
+    <w:p>
+      <w:pPr>
+        <w:pStyle w:val="Paragraphedeliste"/>
+        <w:ind w:left="1590"/>
+        <w:rPr>
+          <w:lang w:val="fr-CM"/>
+        </w:rPr>
+      </w:pPr>
+    </w:p>
+    <w:p>
+      <w:pPr>
+        <w:pStyle w:val="Paragraphedeliste"/>
+        <w:numPr>
+          <w:ilvl w:val="0"/>
+          <w:numId w:val="18"/>
+        </w:numPr>
+        <w:rPr>
+          <w:lang w:val="fr-CM"/>
+        </w:rPr>
+      </w:pPr>
+      <w:r>
+        <w:rPr>
+          <w:lang w:val="fr-CM"/>
+        </w:rPr>
+        <w:t>Publication Régulière :</w:t>
+      </w:r>
+    </w:p>
+    <w:p>
+      <w:pPr>
+        <w:pStyle w:val="Paragraphedeliste"/>
+        <w:numPr>
+          <w:ilvl w:val="0"/>
+          <w:numId w:val="12"/>
+        </w:numPr>
+        <w:rPr>
+          <w:lang w:val="fr-CM"/>
+        </w:rPr>
+      </w:pPr>
+      <w:r>
+        <w:rPr>
+          <w:lang w:val="fr-CM"/>
+        </w:rPr>
+        <w:t>Les actualités sélectionnées et leurs résumés doivent être publiés régulièrement sur le site conformément à la fréquence définie.</w:t>
+      </w:r>
+    </w:p>
+    <w:p>
+      <w:pPr>
+        <w:pStyle w:val="Paragraphedeliste"/>
+        <w:ind w:left="1590"/>
+        <w:rPr>
+          <w:lang w:val="fr-CM"/>
+        </w:rPr>
+      </w:pPr>
+    </w:p>
+    <w:p>
+      <w:pPr>
+        <w:pStyle w:val="Paragraphedeliste"/>
+        <w:numPr>
+          <w:ilvl w:val="0"/>
+          <w:numId w:val="18"/>
+        </w:numPr>
+        <w:rPr>
+          <w:lang w:val="fr-CM"/>
+        </w:rPr>
+      </w:pPr>
+      <w:r>
+        <w:rPr>
+          <w:lang w:val="fr-CM"/>
+        </w:rPr>
+        <w:t>Vérification de la Conformité Éthique :</w:t>
+      </w:r>
+    </w:p>
+    <w:p>
+      <w:pPr>
+        <w:pStyle w:val="Paragraphedeliste"/>
+        <w:numPr>
+          <w:ilvl w:val="0"/>
+          <w:numId w:val="12"/>
+        </w:numPr>
+        <w:rPr>
+          <w:lang w:val="fr-CM"/>
+        </w:rPr>
+      </w:pPr>
+      <w:r>
+        <w:rPr>
+          <w:lang w:val="fr-CM"/>
+        </w:rPr>
+        <w:t>Avant la publication, le système doit effectuer une vérification pour s'assurer que le contenu récupéré respecte les normes éthiques.</w:t>
+      </w:r>
+    </w:p>
+    <w:p>
+      <w:pPr>
+        <w:pStyle w:val="Paragraphedeliste"/>
+        <w:numPr>
+          <w:ilvl w:val="0"/>
+          <w:numId w:val="12"/>
+        </w:numPr>
+        <w:rPr>
+          <w:lang w:val="fr-CM"/>
+        </w:rPr>
+      </w:pPr>
+      <w:r>
+        <w:rPr>
+          <w:lang w:val="fr-CM"/>
+        </w:rPr>
+        <w:t>Le contenu potentiellement controversé ou non conforme doit être soumis à un examen humain pour garantir la qualité et l'éthique.</w:t>
+      </w:r>
+    </w:p>
+    <w:p>
+      <w:pPr>
+        <w:pStyle w:val="Paragraphedeliste"/>
+        <w:ind w:left="1590"/>
+        <w:rPr>
+          <w:lang w:val="fr-CM"/>
+        </w:rPr>
+      </w:pPr>
+    </w:p>
+    <w:p>
+      <w:pPr>
+        <w:pStyle w:val="Paragraphedeliste"/>
+        <w:numPr>
+          <w:ilvl w:val="0"/>
+          <w:numId w:val="18"/>
+        </w:numPr>
+        <w:rPr>
+          <w:lang w:val="fr-CM"/>
+        </w:rPr>
+      </w:pPr>
+      <w:r>
+        <w:rPr>
+          <w:lang w:val="fr-CM"/>
+        </w:rPr>
+        <w:t>Processus de Vérification Régulier :</w:t>
+      </w:r>
+    </w:p>
+    <w:p>
+      <w:pPr>
+        <w:pStyle w:val="Paragraphedeliste"/>
+        <w:numPr>
+          <w:ilvl w:val="0"/>
+          <w:numId w:val="12"/>
+        </w:numPr>
+        <w:rPr>
+          <w:lang w:val="fr-CM"/>
+        </w:rPr>
+      </w:pPr>
+      <w:r>
+        <w:rPr>
+          <w:lang w:val="fr-CM"/>
+        </w:rPr>
+        <w:t>En plus de la vérification initiale, le système doit mettre en place des processus de vérification réguliers pour s'assurer que le contenu reste conforme aux normes éthiques au fil du temps.</w:t>
+      </w:r>
+    </w:p>
+    <w:p>
+      <w:pPr>
+        <w:pStyle w:val="Paragraphedeliste"/>
+        <w:ind w:left="1590"/>
+        <w:rPr>
+          <w:lang w:val="fr-CM"/>
+        </w:rPr>
+      </w:pPr>
+    </w:p>
+    <w:p>
+      <w:pPr>
+        <w:pStyle w:val="Paragraphedeliste"/>
+        <w:numPr>
+          <w:ilvl w:val="0"/>
+          <w:numId w:val="18"/>
+        </w:numPr>
+        <w:rPr>
+          <w:lang w:val="fr-CM"/>
+        </w:rPr>
+      </w:pPr>
+      <w:r>
+        <w:rPr>
+          <w:lang w:val="fr-CM"/>
+        </w:rPr>
+        <w:t>Gestion des Erreurs :</w:t>
+      </w:r>
+    </w:p>
+    <w:p>
+      <w:pPr>
+        <w:pStyle w:val="Paragraphedeliste"/>
+        <w:numPr>
+          <w:ilvl w:val="0"/>
+          <w:numId w:val="12"/>
+        </w:numPr>
+        <w:rPr>
+          <w:lang w:val="fr-CM"/>
+        </w:rPr>
+      </w:pPr>
+      <w:r>
+        <w:rPr>
+          <w:lang w:val="fr-CM"/>
+        </w:rPr>
+        <w:lastRenderedPageBreak/>
+        <w:t>Le système doit être capable de gérer les erreurs de récupération, de sélection ou de résumé de manière à minimiser les interruptions du service.</w:t>
+      </w:r>
+    </w:p>
+    <w:p>
+      <w:pPr>
+        <w:pStyle w:val="Paragraphedeliste"/>
+        <w:numPr>
+          <w:ilvl w:val="0"/>
+          <w:numId w:val="12"/>
+        </w:numPr>
+        <w:rPr>
+          <w:lang w:val="fr-CM"/>
+        </w:rPr>
+      </w:pPr>
+      <w:r>
+        <w:rPr>
+          <w:lang w:val="fr-CM"/>
+        </w:rPr>
+        <w:t>Les erreurs doivent être enregistrées dans un journal pour une évaluation ultérieure.</w:t>
+      </w:r>
+    </w:p>
+    <w:p>
+      <w:pPr>
+        <w:pStyle w:val="Paragraphedeliste"/>
+        <w:ind w:left="1590"/>
+        <w:rPr>
+          <w:lang w:val="fr-CM"/>
+        </w:rPr>
+      </w:pPr>
+    </w:p>
+    <w:p>
+      <w:pPr>
+        <w:pStyle w:val="Paragraphedeliste"/>
+        <w:numPr>
+          <w:ilvl w:val="0"/>
+          <w:numId w:val="18"/>
+        </w:numPr>
+        <w:rPr>
+          <w:lang w:val="fr-CM"/>
+        </w:rPr>
+      </w:pPr>
+      <w:r>
+        <w:rPr>
+          <w:lang w:val="fr-CM"/>
+        </w:rPr>
+        <w:t>Historique des Actualités :</w:t>
+      </w:r>
+    </w:p>
+    <w:p>
+      <w:pPr>
+        <w:pStyle w:val="Paragraphedeliste"/>
+        <w:numPr>
+          <w:ilvl w:val="0"/>
+          <w:numId w:val="12"/>
+        </w:numPr>
+        <w:rPr>
+          <w:lang w:val="fr-CM"/>
+        </w:rPr>
+      </w:pPr>
+      <w:r>
+        <w:rPr>
+          <w:lang w:val="fr-CM"/>
+        </w:rPr>
+        <w:t>Un historique complet des actualités publiées, y compris les dates de publication et les sources, doit être conservé pour référence et transparence.</w:t>
+      </w:r>
+    </w:p>
+    <w:p>
+      <w:pPr>
+        <w:pStyle w:val="Paragraphedeliste"/>
+        <w:ind w:left="1590"/>
+        <w:rPr>
+          <w:lang w:val="fr-CM"/>
+        </w:rPr>
+      </w:pPr>
+    </w:p>
+    <w:p>
+      <w:pPr>
+        <w:pStyle w:val="Paragraphedeliste"/>
+        <w:numPr>
+          <w:ilvl w:val="0"/>
+          <w:numId w:val="18"/>
+        </w:numPr>
+        <w:rPr>
+          <w:lang w:val="fr-CM"/>
+        </w:rPr>
+      </w:pPr>
+      <w:r>
+        <w:rPr>
+          <w:lang w:val="fr-CM"/>
+        </w:rPr>
+        <w:t>Configurabilité :</w:t>
+      </w:r>
       <w:bookmarkStart w:id="0" w:name="_GoBack"/>
       <w:bookmarkEnd w:id="0"/>
+    </w:p>
+    <w:p>
+      <w:pPr>
+        <w:pStyle w:val="Paragraphedeliste"/>
+        <w:numPr>
+          <w:ilvl w:val="0"/>
+          <w:numId w:val="12"/>
+        </w:numPr>
+        <w:rPr>
+          <w:lang w:val="fr-CM"/>
+        </w:rPr>
+      </w:pPr>
+      <w:r>
+        <w:rPr>
+          <w:lang w:val="fr-CM"/>
+        </w:rPr>
+        <w:t>Les paramètres du système, tels que la fréquence de récupération, les critères de sélection, etc., doivent être configurables facilement pour permettre une adaptation aux changements du contexte.</w:t>
+      </w:r>
+    </w:p>
+    <w:p>
+      <w:pPr>
+        <w:pStyle w:val="Paragraphedeliste"/>
+        <w:ind w:left="1590"/>
+        <w:rPr>
+          <w:lang w:val="fr-CM"/>
+        </w:rPr>
+      </w:pPr>
+    </w:p>
+    <w:p>
+      <w:pPr>
+        <w:pStyle w:val="Paragraphedeliste"/>
+        <w:numPr>
+          <w:ilvl w:val="0"/>
+          <w:numId w:val="18"/>
+        </w:numPr>
+        <w:rPr>
+          <w:lang w:val="fr-CM"/>
+        </w:rPr>
+      </w:pPr>
+      <w:r>
+        <w:rPr>
+          <w:lang w:val="fr-CM"/>
+        </w:rPr>
+        <w:t>Notification en Cas de Problème :</w:t>
+      </w:r>
+    </w:p>
+    <w:p>
+      <w:pPr>
+        <w:pStyle w:val="Paragraphedeliste"/>
+        <w:numPr>
+          <w:ilvl w:val="0"/>
+          <w:numId w:val="12"/>
+        </w:numPr>
+        <w:rPr>
+          <w:lang w:val="fr-CM"/>
+        </w:rPr>
+      </w:pPr>
+      <w:r>
+        <w:rPr>
+          <w:lang w:val="fr-CM"/>
+        </w:rPr>
+        <w:t>En cas de problème majeur, le système doit être capable de générer des notifications pour informer les administrateurs du site.</w:t>
+      </w:r>
+    </w:p>
+    <w:p>
+      <w:pPr>
+        <w:pStyle w:val="Paragraphedeliste"/>
+        <w:ind w:left="1590"/>
+        <w:rPr>
+          <w:lang w:val="fr-CM"/>
+        </w:rPr>
+      </w:pPr>
+    </w:p>
+    <w:p>
+      <w:pPr>
+        <w:pStyle w:val="Paragraphedeliste"/>
+        <w:numPr>
+          <w:ilvl w:val="0"/>
+          <w:numId w:val="18"/>
+        </w:numPr>
+        <w:rPr>
+          <w:lang w:val="fr-CM"/>
+        </w:rPr>
+      </w:pPr>
+      <w:r>
+        <w:rPr>
+          <w:lang w:val="fr-CM"/>
+        </w:rPr>
+        <w:t>Évolutivité :</w:t>
+      </w:r>
+    </w:p>
+    <w:p>
+      <w:pPr>
+        <w:pStyle w:val="Paragraphedeliste"/>
+        <w:numPr>
+          <w:ilvl w:val="0"/>
+          <w:numId w:val="12"/>
+        </w:numPr>
+        <w:rPr>
+          <w:lang w:val="fr-CM"/>
+        </w:rPr>
+      </w:pPr>
+      <w:r>
+        <w:rPr>
+          <w:lang w:val="fr-CM"/>
+        </w:rPr>
+        <w:t>Le système doit être conçu pour être évolutif afin de pouvoir gérer une augmentation du volume d'actualités à mesure que le site gagne en popularité.</w:t>
+      </w:r>
+    </w:p>
+    <w:p>
+      <w:pPr>
+        <w:pStyle w:val="Paragraphedeliste"/>
+        <w:numPr>
+          <w:ilvl w:val="0"/>
+          <w:numId w:val="6"/>
+        </w:numPr>
+        <w:rPr>
+          <w:lang w:val="fr-CM"/>
+        </w:rPr>
+      </w:pPr>
     </w:p>
     <w:p>
       <w:pPr>
@@ -2405,7 +4299,7 @@
   <w:abstractNum w:abstractNumId="0">
     <w:nsid w:val="03A216BD"/>
     <w:multiLevelType w:val="hybridMultilevel"/>
-    <w:tmpl w:val="78106B34"/>
+    <w:tmpl w:val="B58C668A"/>
     <w:lvl w:ilvl="0" w:tplc="A5DA2E38">
       <w:start w:val="1"/>
       <w:numFmt w:val="bullet"/>
@@ -2730,7 +4624,7 @@
         <w:ind w:left="720" w:hanging="360"/>
       </w:pPr>
     </w:lvl>
-    <w:lvl w:ilvl="1" w:tplc="040C0019" w:tentative="1">
+    <w:lvl w:ilvl="1" w:tplc="040C0019">
       <w:start w:val="1"/>
       <w:numFmt w:val="lowerLetter"/>
       <w:lvlText w:val="%2."/>
@@ -2890,6 +4784,95 @@
     </w:lvl>
   </w:abstractNum>
   <w:abstractNum w:abstractNumId="5">
+    <w:nsid w:val="164D4436"/>
+    <w:multiLevelType w:val="hybridMultilevel"/>
+    <w:tmpl w:val="0130E002"/>
+    <w:lvl w:ilvl="0" w:tplc="8A1E1EC6">
+      <w:start w:val="1"/>
+      <w:numFmt w:val="decimal"/>
+      <w:lvlText w:val="%1."/>
+      <w:lvlJc w:val="left"/>
+      <w:pPr>
+        <w:ind w:left="1080" w:hanging="360"/>
+      </w:pPr>
+      <w:rPr>
+        <w:rFonts w:hint="default"/>
+      </w:rPr>
+    </w:lvl>
+    <w:lvl w:ilvl="1" w:tplc="040C0019" w:tentative="1">
+      <w:start w:val="1"/>
+      <w:numFmt w:val="lowerLetter"/>
+      <w:lvlText w:val="%2."/>
+      <w:lvlJc w:val="left"/>
+      <w:pPr>
+        <w:ind w:left="1800" w:hanging="360"/>
+      </w:pPr>
+    </w:lvl>
+    <w:lvl w:ilvl="2" w:tplc="040C001B" w:tentative="1">
+      <w:start w:val="1"/>
+      <w:numFmt w:val="lowerRoman"/>
+      <w:lvlText w:val="%3."/>
+      <w:lvlJc w:val="right"/>
+      <w:pPr>
+        <w:ind w:left="2520" w:hanging="180"/>
+      </w:pPr>
+    </w:lvl>
+    <w:lvl w:ilvl="3" w:tplc="040C000F" w:tentative="1">
+      <w:start w:val="1"/>
+      <w:numFmt w:val="decimal"/>
+      <w:lvlText w:val="%4."/>
+      <w:lvlJc w:val="left"/>
+      <w:pPr>
+        <w:ind w:left="3240" w:hanging="360"/>
+      </w:pPr>
+    </w:lvl>
+    <w:lvl w:ilvl="4" w:tplc="040C0019" w:tentative="1">
+      <w:start w:val="1"/>
+      <w:numFmt w:val="lowerLetter"/>
+      <w:lvlText w:val="%5."/>
+      <w:lvlJc w:val="left"/>
+      <w:pPr>
+        <w:ind w:left="3960" w:hanging="360"/>
+      </w:pPr>
+    </w:lvl>
+    <w:lvl w:ilvl="5" w:tplc="040C001B" w:tentative="1">
+      <w:start w:val="1"/>
+      <w:numFmt w:val="lowerRoman"/>
+      <w:lvlText w:val="%6."/>
+      <w:lvlJc w:val="right"/>
+      <w:pPr>
+        <w:ind w:left="4680" w:hanging="180"/>
+      </w:pPr>
+    </w:lvl>
+    <w:lvl w:ilvl="6" w:tplc="040C000F" w:tentative="1">
+      <w:start w:val="1"/>
+      <w:numFmt w:val="decimal"/>
+      <w:lvlText w:val="%7."/>
+      <w:lvlJc w:val="left"/>
+      <w:pPr>
+        <w:ind w:left="5400" w:hanging="360"/>
+      </w:pPr>
+    </w:lvl>
+    <w:lvl w:ilvl="7" w:tplc="040C0019" w:tentative="1">
+      <w:start w:val="1"/>
+      <w:numFmt w:val="lowerLetter"/>
+      <w:lvlText w:val="%8."/>
+      <w:lvlJc w:val="left"/>
+      <w:pPr>
+        <w:ind w:left="6120" w:hanging="360"/>
+      </w:pPr>
+    </w:lvl>
+    <w:lvl w:ilvl="8" w:tplc="040C001B" w:tentative="1">
+      <w:start w:val="1"/>
+      <w:numFmt w:val="lowerRoman"/>
+      <w:lvlText w:val="%9."/>
+      <w:lvlJc w:val="right"/>
+      <w:pPr>
+        <w:ind w:left="6840" w:hanging="180"/>
+      </w:pPr>
+    </w:lvl>
+  </w:abstractNum>
+  <w:abstractNum w:abstractNumId="6">
     <w:nsid w:val="17041CAE"/>
     <w:multiLevelType w:val="hybridMultilevel"/>
     <w:tmpl w:val="E7924D52"/>
@@ -2981,7 +4964,7 @@
       </w:pPr>
     </w:lvl>
   </w:abstractNum>
-  <w:abstractNum w:abstractNumId="6">
+  <w:abstractNum w:abstractNumId="7">
     <w:nsid w:val="28D813C8"/>
     <w:multiLevelType w:val="hybridMultilevel"/>
     <w:tmpl w:val="DD801256"/>
@@ -3094,7 +5077,274 @@
       </w:rPr>
     </w:lvl>
   </w:abstractNum>
-  <w:abstractNum w:abstractNumId="7">
+  <w:abstractNum w:abstractNumId="8">
+    <w:nsid w:val="3D4B1FF1"/>
+    <w:multiLevelType w:val="hybridMultilevel"/>
+    <w:tmpl w:val="7D36DE38"/>
+    <w:lvl w:ilvl="0" w:tplc="2F78827E">
+      <w:start w:val="1"/>
+      <w:numFmt w:val="decimal"/>
+      <w:lvlText w:val="%1."/>
+      <w:lvlJc w:val="left"/>
+      <w:pPr>
+        <w:ind w:left="1080" w:hanging="360"/>
+      </w:pPr>
+      <w:rPr>
+        <w:rFonts w:hint="default"/>
+      </w:rPr>
+    </w:lvl>
+    <w:lvl w:ilvl="1" w:tplc="040C0019" w:tentative="1">
+      <w:start w:val="1"/>
+      <w:numFmt w:val="lowerLetter"/>
+      <w:lvlText w:val="%2."/>
+      <w:lvlJc w:val="left"/>
+      <w:pPr>
+        <w:ind w:left="1800" w:hanging="360"/>
+      </w:pPr>
+    </w:lvl>
+    <w:lvl w:ilvl="2" w:tplc="040C001B" w:tentative="1">
+      <w:start w:val="1"/>
+      <w:numFmt w:val="lowerRoman"/>
+      <w:lvlText w:val="%3."/>
+      <w:lvlJc w:val="right"/>
+      <w:pPr>
+        <w:ind w:left="2520" w:hanging="180"/>
+      </w:pPr>
+    </w:lvl>
+    <w:lvl w:ilvl="3" w:tplc="040C000F" w:tentative="1">
+      <w:start w:val="1"/>
+      <w:numFmt w:val="decimal"/>
+      <w:lvlText w:val="%4."/>
+      <w:lvlJc w:val="left"/>
+      <w:pPr>
+        <w:ind w:left="3240" w:hanging="360"/>
+      </w:pPr>
+    </w:lvl>
+    <w:lvl w:ilvl="4" w:tplc="040C0019" w:tentative="1">
+      <w:start w:val="1"/>
+      <w:numFmt w:val="lowerLetter"/>
+      <w:lvlText w:val="%5."/>
+      <w:lvlJc w:val="left"/>
+      <w:pPr>
+        <w:ind w:left="3960" w:hanging="360"/>
+      </w:pPr>
+    </w:lvl>
+    <w:lvl w:ilvl="5" w:tplc="040C001B" w:tentative="1">
+      <w:start w:val="1"/>
+      <w:numFmt w:val="lowerRoman"/>
+      <w:lvlText w:val="%6."/>
+      <w:lvlJc w:val="right"/>
+      <w:pPr>
+        <w:ind w:left="4680" w:hanging="180"/>
+      </w:pPr>
+    </w:lvl>
+    <w:lvl w:ilvl="6" w:tplc="040C000F" w:tentative="1">
+      <w:start w:val="1"/>
+      <w:numFmt w:val="decimal"/>
+      <w:lvlText w:val="%7."/>
+      <w:lvlJc w:val="left"/>
+      <w:pPr>
+        <w:ind w:left="5400" w:hanging="360"/>
+      </w:pPr>
+    </w:lvl>
+    <w:lvl w:ilvl="7" w:tplc="040C0019" w:tentative="1">
+      <w:start w:val="1"/>
+      <w:numFmt w:val="lowerLetter"/>
+      <w:lvlText w:val="%8."/>
+      <w:lvlJc w:val="left"/>
+      <w:pPr>
+        <w:ind w:left="6120" w:hanging="360"/>
+      </w:pPr>
+    </w:lvl>
+    <w:lvl w:ilvl="8" w:tplc="040C001B" w:tentative="1">
+      <w:start w:val="1"/>
+      <w:numFmt w:val="lowerRoman"/>
+      <w:lvlText w:val="%9."/>
+      <w:lvlJc w:val="right"/>
+      <w:pPr>
+        <w:ind w:left="6840" w:hanging="180"/>
+      </w:pPr>
+    </w:lvl>
+  </w:abstractNum>
+  <w:abstractNum w:abstractNumId="9">
+    <w:nsid w:val="3E406E18"/>
+    <w:multiLevelType w:val="hybridMultilevel"/>
+    <w:tmpl w:val="96F6DB62"/>
+    <w:lvl w:ilvl="0" w:tplc="DAE05148">
+      <w:start w:val="1"/>
+      <w:numFmt w:val="decimal"/>
+      <w:lvlText w:val="%1."/>
+      <w:lvlJc w:val="left"/>
+      <w:pPr>
+        <w:ind w:left="1068" w:hanging="360"/>
+      </w:pPr>
+      <w:rPr>
+        <w:rFonts w:hint="default"/>
+      </w:rPr>
+    </w:lvl>
+    <w:lvl w:ilvl="1" w:tplc="040C0019" w:tentative="1">
+      <w:start w:val="1"/>
+      <w:numFmt w:val="lowerLetter"/>
+      <w:lvlText w:val="%2."/>
+      <w:lvlJc w:val="left"/>
+      <w:pPr>
+        <w:ind w:left="1788" w:hanging="360"/>
+      </w:pPr>
+    </w:lvl>
+    <w:lvl w:ilvl="2" w:tplc="040C001B" w:tentative="1">
+      <w:start w:val="1"/>
+      <w:numFmt w:val="lowerRoman"/>
+      <w:lvlText w:val="%3."/>
+      <w:lvlJc w:val="right"/>
+      <w:pPr>
+        <w:ind w:left="2508" w:hanging="180"/>
+      </w:pPr>
+    </w:lvl>
+    <w:lvl w:ilvl="3" w:tplc="040C000F" w:tentative="1">
+      <w:start w:val="1"/>
+      <w:numFmt w:val="decimal"/>
+      <w:lvlText w:val="%4."/>
+      <w:lvlJc w:val="left"/>
+      <w:pPr>
+        <w:ind w:left="3228" w:hanging="360"/>
+      </w:pPr>
+    </w:lvl>
+    <w:lvl w:ilvl="4" w:tplc="040C0019" w:tentative="1">
+      <w:start w:val="1"/>
+      <w:numFmt w:val="lowerLetter"/>
+      <w:lvlText w:val="%5."/>
+      <w:lvlJc w:val="left"/>
+      <w:pPr>
+        <w:ind w:left="3948" w:hanging="360"/>
+      </w:pPr>
+    </w:lvl>
+    <w:lvl w:ilvl="5" w:tplc="040C001B" w:tentative="1">
+      <w:start w:val="1"/>
+      <w:numFmt w:val="lowerRoman"/>
+      <w:lvlText w:val="%6."/>
+      <w:lvlJc w:val="right"/>
+      <w:pPr>
+        <w:ind w:left="4668" w:hanging="180"/>
+      </w:pPr>
+    </w:lvl>
+    <w:lvl w:ilvl="6" w:tplc="040C000F" w:tentative="1">
+      <w:start w:val="1"/>
+      <w:numFmt w:val="decimal"/>
+      <w:lvlText w:val="%7."/>
+      <w:lvlJc w:val="left"/>
+      <w:pPr>
+        <w:ind w:left="5388" w:hanging="360"/>
+      </w:pPr>
+    </w:lvl>
+    <w:lvl w:ilvl="7" w:tplc="040C0019" w:tentative="1">
+      <w:start w:val="1"/>
+      <w:numFmt w:val="lowerLetter"/>
+      <w:lvlText w:val="%8."/>
+      <w:lvlJc w:val="left"/>
+      <w:pPr>
+        <w:ind w:left="6108" w:hanging="360"/>
+      </w:pPr>
+    </w:lvl>
+    <w:lvl w:ilvl="8" w:tplc="040C001B" w:tentative="1">
+      <w:start w:val="1"/>
+      <w:numFmt w:val="lowerRoman"/>
+      <w:lvlText w:val="%9."/>
+      <w:lvlJc w:val="right"/>
+      <w:pPr>
+        <w:ind w:left="6828" w:hanging="180"/>
+      </w:pPr>
+    </w:lvl>
+  </w:abstractNum>
+  <w:abstractNum w:abstractNumId="10">
+    <w:nsid w:val="568744B9"/>
+    <w:multiLevelType w:val="hybridMultilevel"/>
+    <w:tmpl w:val="4BA42AF2"/>
+    <w:lvl w:ilvl="0" w:tplc="20B2B0E8">
+      <w:start w:val="1"/>
+      <w:numFmt w:val="decimal"/>
+      <w:lvlText w:val="%1."/>
+      <w:lvlJc w:val="left"/>
+      <w:pPr>
+        <w:ind w:left="1068" w:hanging="360"/>
+      </w:pPr>
+      <w:rPr>
+        <w:rFonts w:hint="default"/>
+      </w:rPr>
+    </w:lvl>
+    <w:lvl w:ilvl="1" w:tplc="040C0019" w:tentative="1">
+      <w:start w:val="1"/>
+      <w:numFmt w:val="lowerLetter"/>
+      <w:lvlText w:val="%2."/>
+      <w:lvlJc w:val="left"/>
+      <w:pPr>
+        <w:ind w:left="1788" w:hanging="360"/>
+      </w:pPr>
+    </w:lvl>
+    <w:lvl w:ilvl="2" w:tplc="040C001B" w:tentative="1">
+      <w:start w:val="1"/>
+      <w:numFmt w:val="lowerRoman"/>
+      <w:lvlText w:val="%3."/>
+      <w:lvlJc w:val="right"/>
+      <w:pPr>
+        <w:ind w:left="2508" w:hanging="180"/>
+      </w:pPr>
+    </w:lvl>
+    <w:lvl w:ilvl="3" w:tplc="040C000F" w:tentative="1">
+      <w:start w:val="1"/>
+      <w:numFmt w:val="decimal"/>
+      <w:lvlText w:val="%4."/>
+      <w:lvlJc w:val="left"/>
+      <w:pPr>
+        <w:ind w:left="3228" w:hanging="360"/>
+      </w:pPr>
+    </w:lvl>
+    <w:lvl w:ilvl="4" w:tplc="040C0019" w:tentative="1">
+      <w:start w:val="1"/>
+      <w:numFmt w:val="lowerLetter"/>
+      <w:lvlText w:val="%5."/>
+      <w:lvlJc w:val="left"/>
+      <w:pPr>
+        <w:ind w:left="3948" w:hanging="360"/>
+      </w:pPr>
+    </w:lvl>
+    <w:lvl w:ilvl="5" w:tplc="040C001B" w:tentative="1">
+      <w:start w:val="1"/>
+      <w:numFmt w:val="lowerRoman"/>
+      <w:lvlText w:val="%6."/>
+      <w:lvlJc w:val="right"/>
+      <w:pPr>
+        <w:ind w:left="4668" w:hanging="180"/>
+      </w:pPr>
+    </w:lvl>
+    <w:lvl w:ilvl="6" w:tplc="040C000F" w:tentative="1">
+      <w:start w:val="1"/>
+      <w:numFmt w:val="decimal"/>
+      <w:lvlText w:val="%7."/>
+      <w:lvlJc w:val="left"/>
+      <w:pPr>
+        <w:ind w:left="5388" w:hanging="360"/>
+      </w:pPr>
+    </w:lvl>
+    <w:lvl w:ilvl="7" w:tplc="040C0019" w:tentative="1">
+      <w:start w:val="1"/>
+      <w:numFmt w:val="lowerLetter"/>
+      <w:lvlText w:val="%8."/>
+      <w:lvlJc w:val="left"/>
+      <w:pPr>
+        <w:ind w:left="6108" w:hanging="360"/>
+      </w:pPr>
+    </w:lvl>
+    <w:lvl w:ilvl="8" w:tplc="040C001B" w:tentative="1">
+      <w:start w:val="1"/>
+      <w:numFmt w:val="lowerRoman"/>
+      <w:lvlText w:val="%9."/>
+      <w:lvlJc w:val="right"/>
+      <w:pPr>
+        <w:ind w:left="6828" w:hanging="180"/>
+      </w:pPr>
+    </w:lvl>
+  </w:abstractNum>
+  <w:abstractNum w:abstractNumId="11">
     <w:nsid w:val="57E40AA4"/>
     <w:multiLevelType w:val="hybridMultilevel"/>
     <w:tmpl w:val="5BB47D88"/>
@@ -3183,7 +5433,7 @@
       </w:pPr>
     </w:lvl>
   </w:abstractNum>
-  <w:abstractNum w:abstractNumId="8">
+  <w:abstractNum w:abstractNumId="12">
     <w:nsid w:val="5A4A0D52"/>
     <w:multiLevelType w:val="hybridMultilevel"/>
     <w:tmpl w:val="7F623278"/>
@@ -3296,7 +5546,7 @@
       </w:rPr>
     </w:lvl>
   </w:abstractNum>
-  <w:abstractNum w:abstractNumId="9">
+  <w:abstractNum w:abstractNumId="13">
     <w:nsid w:val="5AAF4026"/>
     <w:multiLevelType w:val="hybridMultilevel"/>
     <w:tmpl w:val="7F848AA8"/>
@@ -3385,7 +5635,7 @@
       </w:pPr>
     </w:lvl>
   </w:abstractNum>
-  <w:abstractNum w:abstractNumId="10">
+  <w:abstractNum w:abstractNumId="14">
     <w:nsid w:val="5F96490E"/>
     <w:multiLevelType w:val="hybridMultilevel"/>
     <w:tmpl w:val="D79067B4"/>
@@ -3498,7 +5748,7 @@
       </w:rPr>
     </w:lvl>
   </w:abstractNum>
-  <w:abstractNum w:abstractNumId="11">
+  <w:abstractNum w:abstractNumId="15">
     <w:nsid w:val="67823E5C"/>
     <w:multiLevelType w:val="hybridMultilevel"/>
     <w:tmpl w:val="FA88B67E"/>
@@ -3611,7 +5861,7 @@
       </w:rPr>
     </w:lvl>
   </w:abstractNum>
-  <w:abstractNum w:abstractNumId="12">
+  <w:abstractNum w:abstractNumId="16">
     <w:nsid w:val="6BAE3184"/>
     <w:multiLevelType w:val="hybridMultilevel"/>
     <w:tmpl w:val="A2A0629A"/>
@@ -3724,7 +5974,7 @@
       </w:rPr>
     </w:lvl>
   </w:abstractNum>
-  <w:abstractNum w:abstractNumId="13">
+  <w:abstractNum w:abstractNumId="17">
     <w:nsid w:val="78076B23"/>
     <w:multiLevelType w:val="hybridMultilevel"/>
     <w:tmpl w:val="BE5C6C58"/>
@@ -3841,31 +6091,31 @@
     <w:abstractNumId w:val="4"/>
   </w:num>
   <w:num w:numId="2">
-    <w:abstractNumId w:val="5"/>
+    <w:abstractNumId w:val="6"/>
   </w:num>
   <w:num w:numId="3">
-    <w:abstractNumId w:val="10"/>
+    <w:abstractNumId w:val="14"/>
   </w:num>
   <w:num w:numId="4">
-    <w:abstractNumId w:val="11"/>
+    <w:abstractNumId w:val="15"/>
   </w:num>
   <w:num w:numId="5">
-    <w:abstractNumId w:val="9"/>
+    <w:abstractNumId w:val="13"/>
   </w:num>
   <w:num w:numId="6">
     <w:abstractNumId w:val="3"/>
   </w:num>
   <w:num w:numId="7">
-    <w:abstractNumId w:val="7"/>
+    <w:abstractNumId w:val="11"/>
   </w:num>
   <w:num w:numId="8">
+    <w:abstractNumId w:val="16"/>
+  </w:num>
+  <w:num w:numId="9">
     <w:abstractNumId w:val="12"/>
   </w:num>
-  <w:num w:numId="9">
-    <w:abstractNumId w:val="8"/>
-  </w:num>
   <w:num w:numId="10">
-    <w:abstractNumId w:val="6"/>
+    <w:abstractNumId w:val="7"/>
   </w:num>
   <w:num w:numId="11">
     <w:abstractNumId w:val="2"/>
@@ -3874,10 +6124,22 @@
     <w:abstractNumId w:val="0"/>
   </w:num>
   <w:num w:numId="13">
-    <w:abstractNumId w:val="13"/>
+    <w:abstractNumId w:val="17"/>
   </w:num>
   <w:num w:numId="14">
     <w:abstractNumId w:val="1"/>
+  </w:num>
+  <w:num w:numId="15">
+    <w:abstractNumId w:val="9"/>
+  </w:num>
+  <w:num w:numId="16">
+    <w:abstractNumId w:val="8"/>
+  </w:num>
+  <w:num w:numId="17">
+    <w:abstractNumId w:val="5"/>
+  </w:num>
+  <w:num w:numId="18">
+    <w:abstractNumId w:val="10"/>
   </w:num>
 </w:numbering>
 </file>

</xml_diff>